<commit_message>
Drain Valve Logic Added
</commit_message>
<xml_diff>
--- a/Documentations/Flow_Sensor_logic_29.docx
+++ b/Documentations/Flow_Sensor_logic_29.docx
@@ -1,6 +1,6 @@
 
 <file path=word/document.xml><?xml version="1.0" encoding="utf-8"?>
-<w:document xmlns:ve="http://schemas.openxmlformats.org/markup-compatibility/2006" xmlns:o="urn:schemas-microsoft-com:office:office" xmlns:r="http://schemas.openxmlformats.org/officeDocument/2006/relationships" xmlns:m="http://schemas.openxmlformats.org/officeDocument/2006/math" xmlns:v="urn:schemas-microsoft-com:vml" xmlns:wp="http://schemas.openxmlformats.org/drawingml/2006/wordprocessingDrawing" xmlns:w10="urn:schemas-microsoft-com:office:word" xmlns:w="http://schemas.openxmlformats.org/wordprocessingml/2006/main" xmlns:wne="http://schemas.microsoft.com/office/word/2006/wordml">
+<w:document xmlns:wpc="http://schemas.microsoft.com/office/word/2010/wordprocessingCanvas" xmlns:cx="http://schemas.microsoft.com/office/drawing/2014/chartex" xmlns:mc="http://schemas.openxmlformats.org/markup-compatibility/2006" xmlns:o="urn:schemas-microsoft-com:office:office" xmlns:r="http://schemas.openxmlformats.org/officeDocument/2006/relationships" xmlns:m="http://schemas.openxmlformats.org/officeDocument/2006/math" xmlns:v="urn:schemas-microsoft-com:vml" xmlns:wp14="http://schemas.microsoft.com/office/word/2010/wordprocessingDrawing" xmlns:wp="http://schemas.openxmlformats.org/drawingml/2006/wordprocessingDrawing" xmlns:w10="urn:schemas-microsoft-com:office:word" xmlns:w="http://schemas.openxmlformats.org/wordprocessingml/2006/main" xmlns:w14="http://schemas.microsoft.com/office/word/2010/wordml" xmlns:w15="http://schemas.microsoft.com/office/word/2012/wordml" xmlns:w16se="http://schemas.microsoft.com/office/word/2015/wordml/symex" xmlns:wpg="http://schemas.microsoft.com/office/word/2010/wordprocessingGroup" xmlns:wpi="http://schemas.microsoft.com/office/word/2010/wordprocessingInk" xmlns:wne="http://schemas.microsoft.com/office/word/2006/wordml" xmlns:wps="http://schemas.microsoft.com/office/word/2010/wordprocessingShape" mc:Ignorable="w14 w15 w16se wp14">
   <w:body>
     <w:p>
       <w:pPr>
@@ -34,6 +34,7 @@
         <w:rPr>
           <w:rFonts w:ascii="Times New Roman" w:hAnsi="Times New Roman" w:cs="Times New Roman"/>
           <w:noProof/>
+          <w:lang w:val="en-IN" w:eastAsia="en-IN"/>
         </w:rPr>
         <w:drawing>
           <wp:anchor distT="0" distB="0" distL="114300" distR="114300" simplePos="0" relativeHeight="251658240" behindDoc="1" locked="0" layoutInCell="1" allowOverlap="1">
@@ -265,7 +266,6 @@
           <w:noProof/>
           <w:sz w:val="22"/>
           <w:szCs w:val="22"/>
-          <w:lang w:val="en-US" w:eastAsia="en-US"/>
         </w:rPr>
         <w:lastRenderedPageBreak/>
         <w:drawing>
@@ -498,7 +498,17 @@
           <w:sz w:val="22"/>
           <w:szCs w:val="22"/>
         </w:rPr>
-        <w:t>CaptureMillis</w:t>
+        <w:t>Capt</w:t>
+      </w:r>
+      <w:bookmarkStart w:id="0" w:name="_GoBack"/>
+      <w:bookmarkEnd w:id="0"/>
+      <w:r>
+        <w:rPr>
+          <w:b/>
+          <w:sz w:val="22"/>
+          <w:szCs w:val="22"/>
+        </w:rPr>
+        <w:t>ureMillis</w:t>
       </w:r>
       <w:proofErr w:type="spellEnd"/>
       <w:r>
@@ -523,15 +533,13 @@
         </w:rPr>
         <w:t xml:space="preserve"> this variable </w:t>
       </w:r>
-      <w:proofErr w:type="spellStart"/>
-      <w:r>
-        <w:rPr>
-          <w:sz w:val="22"/>
-          <w:szCs w:val="22"/>
-        </w:rPr>
-        <w:t>cantains</w:t>
-      </w:r>
-      <w:proofErr w:type="spellEnd"/>
+      <w:r>
+        <w:rPr>
+          <w:sz w:val="22"/>
+          <w:szCs w:val="22"/>
+        </w:rPr>
+        <w:t>contains</w:t>
+      </w:r>
       <w:r>
         <w:rPr>
           <w:sz w:val="22"/>
@@ -539,15 +547,13 @@
         </w:rPr>
         <w:t xml:space="preserve"> the total </w:t>
       </w:r>
-      <w:proofErr w:type="spellStart"/>
-      <w:r>
-        <w:rPr>
-          <w:sz w:val="22"/>
-          <w:szCs w:val="22"/>
-        </w:rPr>
-        <w:t>peiod</w:t>
-      </w:r>
-      <w:proofErr w:type="spellEnd"/>
+      <w:r>
+        <w:rPr>
+          <w:sz w:val="22"/>
+          <w:szCs w:val="22"/>
+        </w:rPr>
+        <w:t>period</w:t>
+      </w:r>
       <w:r>
         <w:rPr>
           <w:sz w:val="22"/>
@@ -555,15 +561,13 @@
         </w:rPr>
         <w:t xml:space="preserve"> of </w:t>
       </w:r>
-      <w:proofErr w:type="spellStart"/>
-      <w:r>
-        <w:rPr>
-          <w:sz w:val="22"/>
-          <w:szCs w:val="22"/>
-        </w:rPr>
-        <w:t>imcoming</w:t>
-      </w:r>
-      <w:proofErr w:type="spellEnd"/>
+      <w:r>
+        <w:rPr>
+          <w:sz w:val="22"/>
+          <w:szCs w:val="22"/>
+        </w:rPr>
+        <w:t>incoming</w:t>
+      </w:r>
       <w:r>
         <w:rPr>
           <w:sz w:val="22"/>
@@ -791,23 +795,7 @@
           <w:sz w:val="22"/>
           <w:szCs w:val="22"/>
         </w:rPr>
-        <w:t xml:space="preserve">It is used to </w:t>
-      </w:r>
-      <w:proofErr w:type="gramStart"/>
-      <w:r>
-        <w:rPr>
-          <w:sz w:val="22"/>
-          <w:szCs w:val="22"/>
-        </w:rPr>
-        <w:t>contains</w:t>
-      </w:r>
-      <w:proofErr w:type="gramEnd"/>
-      <w:r>
-        <w:rPr>
-          <w:sz w:val="22"/>
-          <w:szCs w:val="22"/>
-        </w:rPr>
-        <w:t xml:space="preserve"> the no of pulse. </w:t>
+        <w:t xml:space="preserve">It is used to contains the no of pulse. </w:t>
       </w:r>
     </w:p>
     <w:p>
@@ -959,21 +947,7 @@
         <w:rPr>
           <w:b/>
         </w:rPr>
-        <w:t xml:space="preserve">Calculate </w:t>
-      </w:r>
-      <w:proofErr w:type="spellStart"/>
-      <w:r>
-        <w:rPr>
-          <w:b/>
-        </w:rPr>
-        <w:t>Flowrate</w:t>
-      </w:r>
-      <w:proofErr w:type="spellEnd"/>
-      <w:r>
-        <w:rPr>
-          <w:b/>
-        </w:rPr>
-        <w:t>()(10ms Task)</w:t>
+        <w:t>Calculate Flowrate()(10ms Task)</w:t>
       </w:r>
     </w:p>
     <w:p>
@@ -1144,6 +1118,14 @@
           <w:szCs w:val="22"/>
         </w:rPr>
       </w:pPr>
+      <w:r>
+        <w:rPr>
+          <w:b/>
+          <w:sz w:val="28"/>
+          <w:szCs w:val="22"/>
+        </w:rPr>
+        <w:t xml:space="preserve">Flowsensor </w:t>
+      </w:r>
       <w:proofErr w:type="spellStart"/>
       <w:r>
         <w:rPr>
@@ -1151,7 +1133,7 @@
           <w:sz w:val="28"/>
           <w:szCs w:val="22"/>
         </w:rPr>
-        <w:t>Flowsensor</w:t>
+        <w:t>Init</w:t>
       </w:r>
       <w:proofErr w:type="spellEnd"/>
       <w:r>
@@ -1160,7 +1142,7 @@
           <w:sz w:val="28"/>
           <w:szCs w:val="22"/>
         </w:rPr>
-        <w:t xml:space="preserve"> Init()</w:t>
+        <w:t>()</w:t>
       </w:r>
     </w:p>
     <w:p>
@@ -1211,23 +1193,7 @@
           <w:sz w:val="22"/>
           <w:szCs w:val="22"/>
         </w:rPr>
-        <w:t xml:space="preserve"> the </w:t>
-      </w:r>
-      <w:proofErr w:type="spellStart"/>
-      <w:r>
-        <w:rPr>
-          <w:sz w:val="22"/>
-          <w:szCs w:val="22"/>
-        </w:rPr>
-        <w:t>Inputcapture</w:t>
-      </w:r>
-      <w:proofErr w:type="spellEnd"/>
-      <w:r>
-        <w:rPr>
-          <w:sz w:val="22"/>
-          <w:szCs w:val="22"/>
-        </w:rPr>
-        <w:t xml:space="preserve"> in the interrupt method. </w:t>
+        <w:t xml:space="preserve"> the Inputcapture in the interrupt method. </w:t>
       </w:r>
     </w:p>
     <w:p>
@@ -1275,25 +1241,7 @@
           <w:sz w:val="28"/>
           <w:szCs w:val="22"/>
         </w:rPr>
-        <w:t xml:space="preserve">Calculate </w:t>
-      </w:r>
-      <w:proofErr w:type="spellStart"/>
-      <w:r>
-        <w:rPr>
-          <w:b/>
-          <w:sz w:val="28"/>
-          <w:szCs w:val="22"/>
-        </w:rPr>
-        <w:t>flowrate</w:t>
-      </w:r>
-      <w:proofErr w:type="spellEnd"/>
-      <w:r>
-        <w:rPr>
-          <w:b/>
-          <w:sz w:val="28"/>
-          <w:szCs w:val="22"/>
-        </w:rPr>
-        <w:t>()</w:t>
+        <w:t>Calculate flowrate()</w:t>
       </w:r>
       <w:r>
         <w:rPr>
@@ -1588,13 +1536,23 @@
         </w:rPr>
         <w:t xml:space="preserve"> and </w:t>
       </w:r>
+      <w:proofErr w:type="spellStart"/>
       <w:r>
         <w:rPr>
           <w:color w:val="FF0000"/>
           <w:sz w:val="22"/>
           <w:szCs w:val="22"/>
         </w:rPr>
-        <w:t xml:space="preserve">freq </w:t>
+        <w:t>freq</w:t>
+      </w:r>
+      <w:proofErr w:type="spellEnd"/>
+      <w:r>
+        <w:rPr>
+          <w:color w:val="FF0000"/>
+          <w:sz w:val="22"/>
+          <w:szCs w:val="22"/>
+        </w:rPr>
+        <w:t xml:space="preserve"> </w:t>
       </w:r>
       <w:r>
         <w:rPr>
@@ -1770,13 +1728,51 @@
         <w:rPr>
           <w:rFonts w:ascii="Times New Roman" w:hAnsi="Times New Roman" w:cs="Times New Roman"/>
         </w:rPr>
+        <w:t xml:space="preserve"> If CH1.MLPerMinute is less than 500 milliliters per minute, it increments a counter named </w:t>
+      </w:r>
+      <w:proofErr w:type="spellStart"/>
+      <w:r>
+        <w:rPr>
+          <w:rFonts w:ascii="Times New Roman" w:hAnsi="Times New Roman" w:cs="Times New Roman"/>
+          <w:b/>
+        </w:rPr>
+        <w:t>NoWaterIndicatorCount</w:t>
+      </w:r>
+      <w:proofErr w:type="spellEnd"/>
+      <w:r>
+        <w:rPr>
+          <w:rFonts w:ascii="Times New Roman" w:hAnsi="Times New Roman" w:cs="Times New Roman"/>
+        </w:rPr>
+        <w:t>. This counter likely tracks how long the flow rate has been below the threshold.</w:t>
+      </w:r>
+    </w:p>
+    <w:p>
+      <w:pPr>
+        <w:spacing w:before="240" w:line="360" w:lineRule="auto"/>
+        <w:ind w:left="633" w:firstLine="720"/>
+        <w:jc w:val="both"/>
+        <w:rPr>
+          <w:rFonts w:ascii="Times New Roman" w:hAnsi="Times New Roman" w:cs="Times New Roman"/>
+        </w:rPr>
+      </w:pPr>
+      <w:r>
+        <w:rPr>
+          <w:rFonts w:ascii="Times New Roman" w:hAnsi="Times New Roman" w:cs="Times New Roman"/>
+        </w:rPr>
+        <w:sym w:font="Wingdings" w:char="F0E0"/>
+      </w:r>
+      <w:r>
+        <w:rPr>
+          <w:rFonts w:ascii="Times New Roman" w:hAnsi="Times New Roman" w:cs="Times New Roman"/>
+        </w:rPr>
         <w:t xml:space="preserve"> </w:t>
       </w:r>
       <w:r>
         <w:rPr>
           <w:rFonts w:ascii="Times New Roman" w:hAnsi="Times New Roman" w:cs="Times New Roman"/>
-        </w:rPr>
-        <w:t xml:space="preserve">If CH1.MLPerMinute is less than 500 milliliters per minute, it increments a counter named </w:t>
+          <w:b/>
+        </w:rPr>
+        <w:t>(</w:t>
       </w:r>
       <w:proofErr w:type="spellStart"/>
       <w:r>
@@ -1790,22 +1786,142 @@
       <w:r>
         <w:rPr>
           <w:rFonts w:ascii="Times New Roman" w:hAnsi="Times New Roman" w:cs="Times New Roman"/>
-        </w:rPr>
-        <w:t xml:space="preserve">. </w:t>
+          <w:b/>
+        </w:rPr>
+        <w:t xml:space="preserve"> &gt; 300)</w:t>
+      </w:r>
+    </w:p>
+    <w:p>
+      <w:pPr>
+        <w:spacing w:before="240" w:line="360" w:lineRule="auto"/>
+        <w:ind w:left="1353"/>
+        <w:jc w:val="both"/>
+        <w:rPr>
+          <w:rFonts w:ascii="Times New Roman" w:hAnsi="Times New Roman" w:cs="Times New Roman"/>
+        </w:rPr>
+      </w:pPr>
+      <w:r>
+        <w:rPr>
+          <w:rFonts w:ascii="Times New Roman" w:hAnsi="Times New Roman" w:cs="Times New Roman"/>
+        </w:rPr>
+        <w:sym w:font="Wingdings" w:char="F0E0"/>
+      </w:r>
+      <w:r>
+        <w:rPr>
+          <w:rFonts w:ascii="Times New Roman" w:hAnsi="Times New Roman" w:cs="Times New Roman"/>
+        </w:rPr>
+        <w:t xml:space="preserve"> If</w:t>
+      </w:r>
+      <w:r>
+        <w:rPr>
+          <w:rFonts w:ascii="Times New Roman" w:hAnsi="Times New Roman" w:cs="Times New Roman"/>
+          <w:b/>
+        </w:rPr>
+        <w:t xml:space="preserve"> </w:t>
+      </w:r>
+      <w:proofErr w:type="spellStart"/>
+      <w:r>
+        <w:rPr>
+          <w:rFonts w:ascii="Times New Roman" w:hAnsi="Times New Roman" w:cs="Times New Roman"/>
+          <w:b/>
+        </w:rPr>
+        <w:t>NoWaterIndicatorCount</w:t>
+      </w:r>
+      <w:proofErr w:type="spellEnd"/>
+      <w:r>
+        <w:rPr>
+          <w:rFonts w:ascii="Times New Roman" w:hAnsi="Times New Roman" w:cs="Times New Roman"/>
+        </w:rPr>
+        <w:t xml:space="preserve"> exceeds 300 (likely representing 3 seconds of low flow), it takes several actions:</w:t>
+      </w:r>
+    </w:p>
+    <w:p>
+      <w:pPr>
+        <w:spacing w:before="240" w:line="360" w:lineRule="auto"/>
+        <w:ind w:left="1353"/>
+        <w:jc w:val="both"/>
+        <w:rPr>
+          <w:rFonts w:ascii="Times New Roman" w:hAnsi="Times New Roman" w:cs="Times New Roman"/>
+        </w:rPr>
+      </w:pPr>
+      <w:r>
+        <w:rPr>
+          <w:rFonts w:ascii="Times New Roman" w:hAnsi="Times New Roman" w:cs="Times New Roman"/>
+        </w:rPr>
+        <w:sym w:font="Wingdings" w:char="F0E0"/>
+      </w:r>
+      <w:r>
+        <w:rPr>
+          <w:rFonts w:ascii="Times New Roman" w:hAnsi="Times New Roman" w:cs="Times New Roman"/>
+        </w:rPr>
+        <w:t xml:space="preserve">Sets a flag in the MachineStatus structure </w:t>
+      </w:r>
+      <w:r>
+        <w:rPr>
+          <w:rFonts w:ascii="Times New Roman" w:hAnsi="Times New Roman" w:cs="Times New Roman"/>
+          <w:b/>
+        </w:rPr>
+        <w:t>(MachineStatus-&gt;NWF)</w:t>
+      </w:r>
+      <w:r>
+        <w:rPr>
+          <w:rFonts w:ascii="Times New Roman" w:hAnsi="Times New Roman" w:cs="Times New Roman"/>
+        </w:rPr>
+        <w:t xml:space="preserve"> to indicate a "No Water Flow" condition.</w:t>
+      </w:r>
+    </w:p>
+    <w:p>
+      <w:pPr>
+        <w:spacing w:before="240" w:line="360" w:lineRule="auto"/>
+        <w:ind w:left="633" w:firstLine="720"/>
+        <w:jc w:val="both"/>
+        <w:rPr>
+          <w:rFonts w:ascii="Times New Roman" w:hAnsi="Times New Roman" w:cs="Times New Roman"/>
+        </w:rPr>
+      </w:pPr>
+      <w:r>
+        <w:rPr>
+          <w:rFonts w:ascii="Times New Roman" w:hAnsi="Times New Roman" w:cs="Times New Roman"/>
+        </w:rPr>
+        <w:sym w:font="Wingdings" w:char="F0E0"/>
+      </w:r>
+      <w:r>
+        <w:rPr>
+          <w:rFonts w:ascii="Times New Roman" w:hAnsi="Times New Roman" w:cs="Times New Roman"/>
+        </w:rPr>
+        <w:t xml:space="preserve">Sends a machine status update using </w:t>
+      </w:r>
+      <w:proofErr w:type="spellStart"/>
+      <w:r>
+        <w:rPr>
+          <w:rFonts w:ascii="Times New Roman" w:hAnsi="Times New Roman" w:cs="Times New Roman"/>
+          <w:b/>
+        </w:rPr>
+        <w:t>Send_</w:t>
       </w:r>
       <w:proofErr w:type="gramStart"/>
       <w:r>
         <w:rPr>
           <w:rFonts w:ascii="Times New Roman" w:hAnsi="Times New Roman" w:cs="Times New Roman"/>
-        </w:rPr>
-        <w:t>This counter likely tracks</w:t>
+          <w:b/>
+        </w:rPr>
+        <w:t>MachineStatus</w:t>
+      </w:r>
+      <w:proofErr w:type="spellEnd"/>
+      <w:r>
+        <w:rPr>
+          <w:rFonts w:ascii="Times New Roman" w:hAnsi="Times New Roman" w:cs="Times New Roman"/>
+          <w:b/>
+        </w:rPr>
+        <w:t>(</w:t>
       </w:r>
       <w:proofErr w:type="gramEnd"/>
       <w:r>
         <w:rPr>
           <w:rFonts w:ascii="Times New Roman" w:hAnsi="Times New Roman" w:cs="Times New Roman"/>
-        </w:rPr>
-        <w:t xml:space="preserve"> how long the flow rate has been below the threshold.</w:t>
+          <w:b/>
+        </w:rPr>
+        <w:t>).</w:t>
       </w:r>
     </w:p>
     <w:p>
@@ -1827,14 +1943,29 @@
         <w:rPr>
           <w:rFonts w:ascii="Times New Roman" w:hAnsi="Times New Roman" w:cs="Times New Roman"/>
         </w:rPr>
-        <w:t xml:space="preserve"> </w:t>
-      </w:r>
-      <w:r>
-        <w:rPr>
-          <w:rFonts w:ascii="Times New Roman" w:hAnsi="Times New Roman" w:cs="Times New Roman"/>
-          <w:b/>
-        </w:rPr>
-        <w:t>(</w:t>
+        <w:t>Reports a diagnostic event, possibly indicating a problem with steam</w:t>
+      </w:r>
+    </w:p>
+    <w:p>
+      <w:pPr>
+        <w:spacing w:before="240" w:line="360" w:lineRule="auto"/>
+        <w:ind w:left="633" w:firstLine="720"/>
+        <w:jc w:val="both"/>
+        <w:rPr>
+          <w:rFonts w:ascii="Times New Roman" w:hAnsi="Times New Roman" w:cs="Times New Roman"/>
+        </w:rPr>
+      </w:pPr>
+      <w:r>
+        <w:rPr>
+          <w:rFonts w:ascii="Times New Roman" w:hAnsi="Times New Roman" w:cs="Times New Roman"/>
+        </w:rPr>
+        <w:sym w:font="Wingdings" w:char="F0E0"/>
+      </w:r>
+      <w:r>
+        <w:rPr>
+          <w:rFonts w:ascii="Times New Roman" w:hAnsi="Times New Roman" w:cs="Times New Roman"/>
+        </w:rPr>
+        <w:t xml:space="preserve"> Adjusts the </w:t>
       </w:r>
       <w:proofErr w:type="spellStart"/>
       <w:r>
@@ -1842,304 +1973,67 @@
           <w:rFonts w:ascii="Times New Roman" w:hAnsi="Times New Roman" w:cs="Times New Roman"/>
           <w:b/>
         </w:rPr>
+        <w:t>washState</w:t>
+      </w:r>
+      <w:proofErr w:type="spellEnd"/>
+      <w:r>
+        <w:rPr>
+          <w:rFonts w:ascii="Times New Roman" w:hAnsi="Times New Roman" w:cs="Times New Roman"/>
+        </w:rPr>
+        <w:t xml:space="preserve"> and </w:t>
+      </w:r>
+      <w:proofErr w:type="spellStart"/>
+      <w:r>
+        <w:rPr>
+          <w:rFonts w:ascii="Times New Roman" w:hAnsi="Times New Roman" w:cs="Times New Roman"/>
+          <w:b/>
+        </w:rPr>
+        <w:t>steamControl</w:t>
+      </w:r>
+      <w:proofErr w:type="spellEnd"/>
+      <w:r>
+        <w:rPr>
+          <w:rFonts w:ascii="Times New Roman" w:hAnsi="Times New Roman" w:cs="Times New Roman"/>
+        </w:rPr>
+        <w:t xml:space="preserve"> variables based on certain conditions.</w:t>
+      </w:r>
+    </w:p>
+    <w:p>
+      <w:pPr>
+        <w:spacing w:before="240" w:line="360" w:lineRule="auto"/>
+        <w:ind w:left="633" w:firstLine="720"/>
+        <w:jc w:val="both"/>
+        <w:rPr>
+          <w:rFonts w:ascii="Times New Roman" w:hAnsi="Times New Roman" w:cs="Times New Roman"/>
+        </w:rPr>
+      </w:pPr>
+      <w:r>
+        <w:rPr>
+          <w:rFonts w:ascii="Times New Roman" w:hAnsi="Times New Roman" w:cs="Times New Roman"/>
+        </w:rPr>
+        <w:sym w:font="Wingdings" w:char="F0E0"/>
+      </w:r>
+      <w:r>
+        <w:rPr>
+          <w:rFonts w:ascii="Times New Roman" w:hAnsi="Times New Roman" w:cs="Times New Roman"/>
+        </w:rPr>
+        <w:t xml:space="preserve">Resets the </w:t>
+      </w:r>
+      <w:proofErr w:type="spellStart"/>
+      <w:r>
+        <w:rPr>
+          <w:rFonts w:ascii="Times New Roman" w:hAnsi="Times New Roman" w:cs="Times New Roman"/>
+          <w:b/>
+        </w:rPr>
         <w:t>NoWaterIndicatorCount</w:t>
       </w:r>
       <w:proofErr w:type="spellEnd"/>
       <w:r>
         <w:rPr>
           <w:rFonts w:ascii="Times New Roman" w:hAnsi="Times New Roman" w:cs="Times New Roman"/>
-          <w:b/>
-        </w:rPr>
-        <w:t xml:space="preserve"> &gt; 300)</w:t>
-      </w:r>
-    </w:p>
-    <w:p>
-      <w:pPr>
-        <w:spacing w:before="240" w:line="360" w:lineRule="auto"/>
-        <w:ind w:left="1353"/>
-        <w:jc w:val="both"/>
-        <w:rPr>
-          <w:rFonts w:ascii="Times New Roman" w:hAnsi="Times New Roman" w:cs="Times New Roman"/>
-        </w:rPr>
-      </w:pPr>
-      <w:r>
-        <w:rPr>
-          <w:rFonts w:ascii="Times New Roman" w:hAnsi="Times New Roman" w:cs="Times New Roman"/>
-        </w:rPr>
-        <w:sym w:font="Wingdings" w:char="F0E0"/>
-      </w:r>
-      <w:r>
-        <w:rPr>
-          <w:rFonts w:ascii="Times New Roman" w:hAnsi="Times New Roman" w:cs="Times New Roman"/>
-        </w:rPr>
-        <w:t xml:space="preserve"> </w:t>
-      </w:r>
-      <w:r>
-        <w:rPr>
-          <w:rFonts w:ascii="Times New Roman" w:hAnsi="Times New Roman" w:cs="Times New Roman"/>
-        </w:rPr>
-        <w:t>If</w:t>
-      </w:r>
-      <w:r>
-        <w:rPr>
-          <w:rFonts w:ascii="Times New Roman" w:hAnsi="Times New Roman" w:cs="Times New Roman"/>
-          <w:b/>
-        </w:rPr>
-        <w:t xml:space="preserve"> </w:t>
-      </w:r>
-      <w:proofErr w:type="spellStart"/>
-      <w:r>
-        <w:rPr>
-          <w:rFonts w:ascii="Times New Roman" w:hAnsi="Times New Roman" w:cs="Times New Roman"/>
-          <w:b/>
-        </w:rPr>
-        <w:t>NoWaterIndicatorCount</w:t>
-      </w:r>
-      <w:proofErr w:type="spellEnd"/>
-      <w:r>
-        <w:rPr>
-          <w:rFonts w:ascii="Times New Roman" w:hAnsi="Times New Roman" w:cs="Times New Roman"/>
-        </w:rPr>
-        <w:t xml:space="preserve"> exceeds 300 (likely representing 3 seconds of low flow), it takes several actions:</w:t>
-      </w:r>
-    </w:p>
-    <w:p>
-      <w:pPr>
-        <w:spacing w:before="240" w:line="360" w:lineRule="auto"/>
-        <w:ind w:left="1353"/>
-        <w:jc w:val="both"/>
-        <w:rPr>
-          <w:rFonts w:ascii="Times New Roman" w:hAnsi="Times New Roman" w:cs="Times New Roman"/>
-        </w:rPr>
-      </w:pPr>
-      <w:r>
-        <w:rPr>
-          <w:rFonts w:ascii="Times New Roman" w:hAnsi="Times New Roman" w:cs="Times New Roman"/>
-        </w:rPr>
-        <w:sym w:font="Wingdings" w:char="F0E0"/>
-      </w:r>
-      <w:r>
-        <w:rPr>
-          <w:rFonts w:ascii="Times New Roman" w:hAnsi="Times New Roman" w:cs="Times New Roman"/>
-        </w:rPr>
-        <w:t xml:space="preserve">Sets a flag in the </w:t>
-      </w:r>
-      <w:proofErr w:type="spellStart"/>
-      <w:r>
-        <w:rPr>
-          <w:rFonts w:ascii="Times New Roman" w:hAnsi="Times New Roman" w:cs="Times New Roman"/>
-        </w:rPr>
-        <w:t>MachineStatus</w:t>
-      </w:r>
-      <w:proofErr w:type="spellEnd"/>
-      <w:r>
-        <w:rPr>
-          <w:rFonts w:ascii="Times New Roman" w:hAnsi="Times New Roman" w:cs="Times New Roman"/>
-        </w:rPr>
-        <w:t xml:space="preserve"> structure </w:t>
-      </w:r>
-      <w:r>
-        <w:rPr>
-          <w:rFonts w:ascii="Times New Roman" w:hAnsi="Times New Roman" w:cs="Times New Roman"/>
-          <w:b/>
-        </w:rPr>
-        <w:t>(</w:t>
-      </w:r>
-      <w:proofErr w:type="spellStart"/>
-      <w:r>
-        <w:rPr>
-          <w:rFonts w:ascii="Times New Roman" w:hAnsi="Times New Roman" w:cs="Times New Roman"/>
-          <w:b/>
-        </w:rPr>
-        <w:t>MachineStatus</w:t>
-      </w:r>
-      <w:proofErr w:type="spellEnd"/>
-      <w:r>
-        <w:rPr>
-          <w:rFonts w:ascii="Times New Roman" w:hAnsi="Times New Roman" w:cs="Times New Roman"/>
-          <w:b/>
-        </w:rPr>
-        <w:t>-&gt;NWF)</w:t>
-      </w:r>
-      <w:r>
-        <w:rPr>
-          <w:rFonts w:ascii="Times New Roman" w:hAnsi="Times New Roman" w:cs="Times New Roman"/>
-        </w:rPr>
-        <w:t xml:space="preserve"> to indicate a "No Water Flow" condition.</w:t>
-      </w:r>
-    </w:p>
-    <w:p>
-      <w:pPr>
-        <w:spacing w:before="240" w:line="360" w:lineRule="auto"/>
-        <w:ind w:left="633" w:firstLine="720"/>
-        <w:jc w:val="both"/>
-        <w:rPr>
-          <w:rFonts w:ascii="Times New Roman" w:hAnsi="Times New Roman" w:cs="Times New Roman"/>
-        </w:rPr>
-      </w:pPr>
-      <w:r>
-        <w:rPr>
-          <w:rFonts w:ascii="Times New Roman" w:hAnsi="Times New Roman" w:cs="Times New Roman"/>
-        </w:rPr>
-        <w:sym w:font="Wingdings" w:char="F0E0"/>
-      </w:r>
-      <w:r>
-        <w:rPr>
-          <w:rFonts w:ascii="Times New Roman" w:hAnsi="Times New Roman" w:cs="Times New Roman"/>
-        </w:rPr>
-        <w:t xml:space="preserve">Sends a machine status update using </w:t>
-      </w:r>
-      <w:proofErr w:type="spellStart"/>
-      <w:r>
-        <w:rPr>
-          <w:rFonts w:ascii="Times New Roman" w:hAnsi="Times New Roman" w:cs="Times New Roman"/>
-          <w:b/>
-        </w:rPr>
-        <w:t>Send_</w:t>
-      </w:r>
-      <w:proofErr w:type="gramStart"/>
-      <w:r>
-        <w:rPr>
-          <w:rFonts w:ascii="Times New Roman" w:hAnsi="Times New Roman" w:cs="Times New Roman"/>
-          <w:b/>
-        </w:rPr>
-        <w:t>MachineStatus</w:t>
-      </w:r>
-      <w:proofErr w:type="spellEnd"/>
-      <w:r>
-        <w:rPr>
-          <w:rFonts w:ascii="Times New Roman" w:hAnsi="Times New Roman" w:cs="Times New Roman"/>
-          <w:b/>
-        </w:rPr>
-        <w:t>(</w:t>
-      </w:r>
-      <w:proofErr w:type="gramEnd"/>
-      <w:r>
-        <w:rPr>
-          <w:rFonts w:ascii="Times New Roman" w:hAnsi="Times New Roman" w:cs="Times New Roman"/>
-          <w:b/>
-        </w:rPr>
-        <w:t>).</w:t>
-      </w:r>
-    </w:p>
-    <w:p>
-      <w:pPr>
-        <w:spacing w:before="240" w:line="360" w:lineRule="auto"/>
-        <w:ind w:left="633" w:firstLine="720"/>
-        <w:jc w:val="both"/>
-        <w:rPr>
-          <w:rFonts w:ascii="Times New Roman" w:hAnsi="Times New Roman" w:cs="Times New Roman"/>
-        </w:rPr>
-      </w:pPr>
-      <w:r>
-        <w:rPr>
-          <w:rFonts w:ascii="Times New Roman" w:hAnsi="Times New Roman" w:cs="Times New Roman"/>
-        </w:rPr>
-        <w:sym w:font="Wingdings" w:char="F0E0"/>
-      </w:r>
-      <w:r>
-        <w:rPr>
-          <w:rFonts w:ascii="Times New Roman" w:hAnsi="Times New Roman" w:cs="Times New Roman"/>
-        </w:rPr>
-        <w:t>Reports a diagnostic event, possibly indicating a problem with steam</w:t>
-      </w:r>
-    </w:p>
-    <w:p>
-      <w:pPr>
-        <w:spacing w:before="240" w:line="360" w:lineRule="auto"/>
-        <w:ind w:left="633" w:firstLine="720"/>
-        <w:jc w:val="both"/>
-        <w:rPr>
-          <w:rFonts w:ascii="Times New Roman" w:hAnsi="Times New Roman" w:cs="Times New Roman"/>
-        </w:rPr>
-      </w:pPr>
-      <w:r>
-        <w:rPr>
-          <w:rFonts w:ascii="Times New Roman" w:hAnsi="Times New Roman" w:cs="Times New Roman"/>
-        </w:rPr>
-        <w:sym w:font="Wingdings" w:char="F0E0"/>
-      </w:r>
-      <w:r>
-        <w:rPr>
-          <w:rFonts w:ascii="Times New Roman" w:hAnsi="Times New Roman" w:cs="Times New Roman"/>
-        </w:rPr>
-        <w:t xml:space="preserve"> </w:t>
-      </w:r>
-      <w:r>
-        <w:rPr>
-          <w:rFonts w:ascii="Times New Roman" w:hAnsi="Times New Roman" w:cs="Times New Roman"/>
-        </w:rPr>
-        <w:t xml:space="preserve">Adjusts the </w:t>
-      </w:r>
-      <w:proofErr w:type="spellStart"/>
-      <w:r>
-        <w:rPr>
-          <w:rFonts w:ascii="Times New Roman" w:hAnsi="Times New Roman" w:cs="Times New Roman"/>
-          <w:b/>
-        </w:rPr>
-        <w:t>washState</w:t>
-      </w:r>
-      <w:proofErr w:type="spellEnd"/>
-      <w:r>
-        <w:rPr>
-          <w:rFonts w:ascii="Times New Roman" w:hAnsi="Times New Roman" w:cs="Times New Roman"/>
-        </w:rPr>
-        <w:t xml:space="preserve"> and </w:t>
-      </w:r>
-      <w:proofErr w:type="spellStart"/>
-      <w:r>
-        <w:rPr>
-          <w:rFonts w:ascii="Times New Roman" w:hAnsi="Times New Roman" w:cs="Times New Roman"/>
-          <w:b/>
-        </w:rPr>
-        <w:t>steamControl</w:t>
-      </w:r>
-      <w:proofErr w:type="spellEnd"/>
-      <w:r>
-        <w:rPr>
-          <w:rFonts w:ascii="Times New Roman" w:hAnsi="Times New Roman" w:cs="Times New Roman"/>
-        </w:rPr>
-        <w:t xml:space="preserve"> variables based on certain conditions.</w:t>
-      </w:r>
-    </w:p>
-    <w:p>
-      <w:pPr>
-        <w:spacing w:before="240" w:line="360" w:lineRule="auto"/>
-        <w:ind w:left="633" w:firstLine="720"/>
-        <w:jc w:val="both"/>
-        <w:rPr>
-          <w:rFonts w:ascii="Times New Roman" w:hAnsi="Times New Roman" w:cs="Times New Roman"/>
-        </w:rPr>
-      </w:pPr>
-      <w:r>
-        <w:rPr>
-          <w:rFonts w:ascii="Times New Roman" w:hAnsi="Times New Roman" w:cs="Times New Roman"/>
-        </w:rPr>
-        <w:sym w:font="Wingdings" w:char="F0E0"/>
-      </w:r>
-      <w:proofErr w:type="gramStart"/>
-      <w:r>
-        <w:rPr>
-          <w:rFonts w:ascii="Times New Roman" w:hAnsi="Times New Roman" w:cs="Times New Roman"/>
-        </w:rPr>
-        <w:t xml:space="preserve">Resets the </w:t>
-      </w:r>
-      <w:proofErr w:type="spellStart"/>
-      <w:r>
-        <w:rPr>
-          <w:rFonts w:ascii="Times New Roman" w:hAnsi="Times New Roman" w:cs="Times New Roman"/>
-          <w:b/>
-        </w:rPr>
-        <w:t>NoWaterIndicatorCount</w:t>
-      </w:r>
-      <w:proofErr w:type="spellEnd"/>
-      <w:r>
-        <w:rPr>
-          <w:rFonts w:ascii="Times New Roman" w:hAnsi="Times New Roman" w:cs="Times New Roman"/>
         </w:rPr>
         <w:t xml:space="preserve"> to 0.</w:t>
       </w:r>
-      <w:proofErr w:type="gramEnd"/>
     </w:p>
     <w:p>
       <w:pPr>
@@ -2204,27 +2098,7 @@
         <w:rPr>
           <w:rFonts w:ascii="Times New Roman" w:hAnsi="Times New Roman" w:cs="Times New Roman"/>
         </w:rPr>
-        <w:t xml:space="preserve"> to 0 and clears the "NWF</w:t>
-      </w:r>
-      <w:r>
-        <w:rPr>
-          <w:rFonts w:ascii="Times New Roman" w:hAnsi="Times New Roman" w:cs="Times New Roman"/>
-        </w:rPr>
-        <w:t xml:space="preserve">" flag in </w:t>
-      </w:r>
-      <w:proofErr w:type="spellStart"/>
-      <w:r>
-        <w:rPr>
-          <w:rFonts w:ascii="Times New Roman" w:hAnsi="Times New Roman" w:cs="Times New Roman"/>
-        </w:rPr>
-        <w:t>MachineStatus</w:t>
-      </w:r>
-      <w:proofErr w:type="spellEnd"/>
-      <w:r>
-        <w:rPr>
-          <w:rFonts w:ascii="Times New Roman" w:hAnsi="Times New Roman" w:cs="Times New Roman"/>
-        </w:rPr>
-        <w:t>.</w:t>
+        <w:t xml:space="preserve"> to 0 and clears the "NWF" flag in MachineStatus.</w:t>
       </w:r>
     </w:p>
     <w:p>
@@ -2537,7 +2411,6 @@
         </w:rPr>
         <w:sym w:font="Wingdings" w:char="F0E0"/>
       </w:r>
-      <w:proofErr w:type="gramStart"/>
       <w:r>
         <w:rPr>
           <w:rFonts w:ascii="Times New Roman" w:hAnsi="Times New Roman" w:cs="Times New Roman"/>
@@ -2572,7 +2445,6 @@
         </w:rPr>
         <w:t xml:space="preserve"> to the value captured by TIM1's capture/compare channel 1.</w:t>
       </w:r>
-      <w:proofErr w:type="gramEnd"/>
     </w:p>
     <w:p>
       <w:pPr>
@@ -2589,7 +2461,6 @@
         </w:rPr>
         <w:sym w:font="Wingdings" w:char="F0E0"/>
       </w:r>
-      <w:proofErr w:type="gramStart"/>
       <w:r>
         <w:rPr>
           <w:rFonts w:ascii="Times New Roman" w:hAnsi="Times New Roman" w:cs="Times New Roman"/>
@@ -2607,14 +2478,7 @@
         <w:rPr>
           <w:rFonts w:ascii="Times New Roman" w:hAnsi="Times New Roman" w:cs="Times New Roman"/>
         </w:rPr>
-        <w:t>.</w:t>
-      </w:r>
-      <w:proofErr w:type="gramEnd"/>
-      <w:r>
-        <w:rPr>
-          <w:rFonts w:ascii="Times New Roman" w:hAnsi="Times New Roman" w:cs="Times New Roman"/>
-        </w:rPr>
-        <w:t xml:space="preserve"> This </w:t>
+        <w:t xml:space="preserve">. This </w:t>
       </w:r>
       <w:proofErr w:type="spellStart"/>
       <w:r>
@@ -2710,7 +2574,6 @@
         <w:lastRenderedPageBreak/>
         <w:sym w:font="Wingdings" w:char="F0E0"/>
       </w:r>
-      <w:proofErr w:type="gramStart"/>
       <w:r>
         <w:rPr>
           <w:rFonts w:ascii="Times New Roman" w:hAnsi="Times New Roman" w:cs="Times New Roman"/>
@@ -2744,7 +2607,6 @@
         </w:rPr>
         <w:t>, effectively capturing the end timestamp for time interval measurement.</w:t>
       </w:r>
-      <w:proofErr w:type="gramEnd"/>
     </w:p>
     <w:p>
       <w:pPr>
@@ -2761,14 +2623,12 @@
         </w:rPr>
         <w:sym w:font="Wingdings" w:char="F0E0"/>
       </w:r>
-      <w:proofErr w:type="gramStart"/>
       <w:r>
         <w:rPr>
           <w:rFonts w:ascii="Times New Roman" w:hAnsi="Times New Roman" w:cs="Times New Roman"/>
         </w:rPr>
         <w:t>Increments CH1.freqencyCounter, which is likely counting the frequency of pulses.</w:t>
       </w:r>
-      <w:proofErr w:type="gramEnd"/>
     </w:p>
     <w:p>
       <w:pPr>
@@ -2825,21 +2685,7 @@
         <w:rPr>
           <w:rFonts w:ascii="Times New Roman" w:hAnsi="Times New Roman" w:cs="Times New Roman"/>
         </w:rPr>
-        <w:t xml:space="preserve">, frequency value and Total volume value. </w:t>
-      </w:r>
-      <w:proofErr w:type="gramStart"/>
-      <w:r>
-        <w:rPr>
-          <w:rFonts w:ascii="Times New Roman" w:hAnsi="Times New Roman" w:cs="Times New Roman"/>
-        </w:rPr>
-        <w:t>these</w:t>
-      </w:r>
-      <w:proofErr w:type="gramEnd"/>
-      <w:r>
-        <w:rPr>
-          <w:rFonts w:ascii="Times New Roman" w:hAnsi="Times New Roman" w:cs="Times New Roman"/>
-        </w:rPr>
-        <w:t xml:space="preserve"> values are stored in the ST.</w:t>
+        <w:t>, frequency value and Total volume value. these values are stored in the ST.</w:t>
       </w:r>
     </w:p>
     <w:p>
@@ -3021,8 +2867,8 @@
 </file>
 
 <file path=word/numbering.xml><?xml version="1.0" encoding="utf-8"?>
-<w:numbering xmlns:ve="http://schemas.openxmlformats.org/markup-compatibility/2006" xmlns:o="urn:schemas-microsoft-com:office:office" xmlns:r="http://schemas.openxmlformats.org/officeDocument/2006/relationships" xmlns:m="http://schemas.openxmlformats.org/officeDocument/2006/math" xmlns:v="urn:schemas-microsoft-com:vml" xmlns:wp="http://schemas.openxmlformats.org/drawingml/2006/wordprocessingDrawing" xmlns:w10="urn:schemas-microsoft-com:office:word" xmlns:w="http://schemas.openxmlformats.org/wordprocessingml/2006/main" xmlns:wne="http://schemas.microsoft.com/office/word/2006/wordml">
-  <w:abstractNum w:abstractNumId="0">
+<w:numbering xmlns:wpc="http://schemas.microsoft.com/office/word/2010/wordprocessingCanvas" xmlns:cx="http://schemas.microsoft.com/office/drawing/2014/chartex" xmlns:mc="http://schemas.openxmlformats.org/markup-compatibility/2006" xmlns:o="urn:schemas-microsoft-com:office:office" xmlns:r="http://schemas.openxmlformats.org/officeDocument/2006/relationships" xmlns:m="http://schemas.openxmlformats.org/officeDocument/2006/math" xmlns:v="urn:schemas-microsoft-com:vml" xmlns:wp14="http://schemas.microsoft.com/office/word/2010/wordprocessingDrawing" xmlns:wp="http://schemas.openxmlformats.org/drawingml/2006/wordprocessingDrawing" xmlns:w10="urn:schemas-microsoft-com:office:word" xmlns:w="http://schemas.openxmlformats.org/wordprocessingml/2006/main" xmlns:w14="http://schemas.microsoft.com/office/word/2010/wordml" xmlns:w15="http://schemas.microsoft.com/office/word/2012/wordml" xmlns:w16se="http://schemas.microsoft.com/office/word/2015/wordml/symex" xmlns:wpg="http://schemas.microsoft.com/office/word/2010/wordprocessingGroup" xmlns:wpi="http://schemas.microsoft.com/office/word/2010/wordprocessingInk" xmlns:wne="http://schemas.microsoft.com/office/word/2006/wordml" xmlns:wps="http://schemas.microsoft.com/office/word/2010/wordprocessingShape" mc:Ignorable="w14 w15 w16se wp14">
+  <w:abstractNum w:abstractNumId="0" w15:restartNumberingAfterBreak="0">
     <w:nsid w:val="00A564CA"/>
     <w:multiLevelType w:val="hybridMultilevel"/>
     <w:tmpl w:val="BEB25416"/>
@@ -3135,7 +2981,7 @@
       </w:rPr>
     </w:lvl>
   </w:abstractNum>
-  <w:abstractNum w:abstractNumId="1">
+  <w:abstractNum w:abstractNumId="1" w15:restartNumberingAfterBreak="0">
     <w:nsid w:val="02935E6A"/>
     <w:multiLevelType w:val="hybridMultilevel"/>
     <w:tmpl w:val="A5461B10"/>
@@ -3221,7 +3067,7 @@
       </w:pPr>
     </w:lvl>
   </w:abstractNum>
-  <w:abstractNum w:abstractNumId="2">
+  <w:abstractNum w:abstractNumId="2" w15:restartNumberingAfterBreak="0">
     <w:nsid w:val="03C7091F"/>
     <w:multiLevelType w:val="hybridMultilevel"/>
     <w:tmpl w:val="F8E063F8"/>
@@ -3334,7 +3180,7 @@
       </w:rPr>
     </w:lvl>
   </w:abstractNum>
-  <w:abstractNum w:abstractNumId="3">
+  <w:abstractNum w:abstractNumId="3" w15:restartNumberingAfterBreak="0">
     <w:nsid w:val="062F72A5"/>
     <w:multiLevelType w:val="hybridMultilevel"/>
     <w:tmpl w:val="D0107642"/>
@@ -3423,7 +3269,7 @@
       </w:pPr>
     </w:lvl>
   </w:abstractNum>
-  <w:abstractNum w:abstractNumId="4">
+  <w:abstractNum w:abstractNumId="4" w15:restartNumberingAfterBreak="0">
     <w:nsid w:val="08683BBF"/>
     <w:multiLevelType w:val="hybridMultilevel"/>
     <w:tmpl w:val="7CB25FFC"/>
@@ -3536,7 +3382,7 @@
       </w:rPr>
     </w:lvl>
   </w:abstractNum>
-  <w:abstractNum w:abstractNumId="5">
+  <w:abstractNum w:abstractNumId="5" w15:restartNumberingAfterBreak="0">
     <w:nsid w:val="0BC65109"/>
     <w:multiLevelType w:val="hybridMultilevel"/>
     <w:tmpl w:val="3B22EA5E"/>
@@ -3622,7 +3468,7 @@
       </w:pPr>
     </w:lvl>
   </w:abstractNum>
-  <w:abstractNum w:abstractNumId="6">
+  <w:abstractNum w:abstractNumId="6" w15:restartNumberingAfterBreak="0">
     <w:nsid w:val="32436131"/>
     <w:multiLevelType w:val="hybridMultilevel"/>
     <w:tmpl w:val="24D69CD8"/>
@@ -3735,7 +3581,7 @@
       </w:rPr>
     </w:lvl>
   </w:abstractNum>
-  <w:abstractNum w:abstractNumId="7">
+  <w:abstractNum w:abstractNumId="7" w15:restartNumberingAfterBreak="0">
     <w:nsid w:val="356C2495"/>
     <w:multiLevelType w:val="hybridMultilevel"/>
     <w:tmpl w:val="5FC0BCB4"/>
@@ -3848,7 +3694,7 @@
       </w:rPr>
     </w:lvl>
   </w:abstractNum>
-  <w:abstractNum w:abstractNumId="8">
+  <w:abstractNum w:abstractNumId="8" w15:restartNumberingAfterBreak="0">
     <w:nsid w:val="44B50F06"/>
     <w:multiLevelType w:val="hybridMultilevel"/>
     <w:tmpl w:val="F8CC70C2"/>
@@ -3963,7 +3809,7 @@
       </w:rPr>
     </w:lvl>
   </w:abstractNum>
-  <w:abstractNum w:abstractNumId="9">
+  <w:abstractNum w:abstractNumId="9" w15:restartNumberingAfterBreak="0">
     <w:nsid w:val="4A14293A"/>
     <w:multiLevelType w:val="hybridMultilevel"/>
     <w:tmpl w:val="E738CF30"/>
@@ -4049,7 +3895,7 @@
       </w:pPr>
     </w:lvl>
   </w:abstractNum>
-  <w:abstractNum w:abstractNumId="10">
+  <w:abstractNum w:abstractNumId="10" w15:restartNumberingAfterBreak="0">
     <w:nsid w:val="4B3B5D43"/>
     <w:multiLevelType w:val="hybridMultilevel"/>
     <w:tmpl w:val="609CBD2C"/>
@@ -4162,7 +4008,7 @@
       </w:rPr>
     </w:lvl>
   </w:abstractNum>
-  <w:abstractNum w:abstractNumId="11">
+  <w:abstractNum w:abstractNumId="11" w15:restartNumberingAfterBreak="0">
     <w:nsid w:val="543C538C"/>
     <w:multiLevelType w:val="hybridMultilevel"/>
     <w:tmpl w:val="C532C620"/>
@@ -4275,7 +4121,7 @@
       </w:rPr>
     </w:lvl>
   </w:abstractNum>
-  <w:abstractNum w:abstractNumId="12">
+  <w:abstractNum w:abstractNumId="12" w15:restartNumberingAfterBreak="0">
     <w:nsid w:val="59EE48E7"/>
     <w:multiLevelType w:val="hybridMultilevel"/>
     <w:tmpl w:val="2F74E326"/>
@@ -4361,7 +4207,7 @@
       </w:pPr>
     </w:lvl>
   </w:abstractNum>
-  <w:abstractNum w:abstractNumId="13">
+  <w:abstractNum w:abstractNumId="13" w15:restartNumberingAfterBreak="0">
     <w:nsid w:val="65C61AA4"/>
     <w:multiLevelType w:val="hybridMultilevel"/>
     <w:tmpl w:val="A49431A0"/>
@@ -4474,7 +4320,7 @@
       </w:rPr>
     </w:lvl>
   </w:abstractNum>
-  <w:abstractNum w:abstractNumId="14">
+  <w:abstractNum w:abstractNumId="14" w15:restartNumberingAfterBreak="0">
     <w:nsid w:val="79F8673A"/>
     <w:multiLevelType w:val="hybridMultilevel"/>
     <w:tmpl w:val="BE6CC5E0"/>
@@ -4636,7 +4482,7 @@
 </file>
 
 <file path=word/styles.xml><?xml version="1.0" encoding="utf-8"?>
-<w:styles xmlns:r="http://schemas.openxmlformats.org/officeDocument/2006/relationships" xmlns:w="http://schemas.openxmlformats.org/wordprocessingml/2006/main">
+<w:styles xmlns:mc="http://schemas.openxmlformats.org/markup-compatibility/2006" xmlns:r="http://schemas.openxmlformats.org/officeDocument/2006/relationships" xmlns:w="http://schemas.openxmlformats.org/wordprocessingml/2006/main" xmlns:w14="http://schemas.microsoft.com/office/word/2010/wordml" xmlns:w15="http://schemas.microsoft.com/office/word/2012/wordml" xmlns:w16se="http://schemas.microsoft.com/office/word/2015/wordml/symex" mc:Ignorable="w14 w15 w16se">
   <w:docDefaults>
     <w:rPrDefault>
       <w:rPr>
@@ -4652,144 +4498,378 @@
       </w:pPr>
     </w:pPrDefault>
   </w:docDefaults>
-  <w:latentStyles w:defLockedState="0" w:defUIPriority="99" w:defSemiHidden="1" w:defUnhideWhenUsed="1" w:defQFormat="0" w:count="267">
-    <w:lsdException w:name="Normal" w:semiHidden="0" w:uiPriority="0" w:unhideWhenUsed="0" w:qFormat="1"/>
-    <w:lsdException w:name="heading 1" w:semiHidden="0" w:uiPriority="9" w:unhideWhenUsed="0" w:qFormat="1"/>
-    <w:lsdException w:name="heading 2" w:uiPriority="9" w:qFormat="1"/>
-    <w:lsdException w:name="heading 3" w:uiPriority="9" w:qFormat="1"/>
-    <w:lsdException w:name="heading 4" w:uiPriority="9" w:qFormat="1"/>
-    <w:lsdException w:name="heading 5" w:uiPriority="9" w:qFormat="1"/>
-    <w:lsdException w:name="heading 6" w:uiPriority="9" w:qFormat="1"/>
-    <w:lsdException w:name="heading 7" w:uiPriority="9" w:qFormat="1"/>
-    <w:lsdException w:name="heading 8" w:uiPriority="9" w:qFormat="1"/>
-    <w:lsdException w:name="heading 9" w:uiPriority="9" w:qFormat="1"/>
-    <w:lsdException w:name="toc 1" w:uiPriority="39"/>
-    <w:lsdException w:name="toc 2" w:uiPriority="39"/>
-    <w:lsdException w:name="toc 3" w:uiPriority="39"/>
-    <w:lsdException w:name="toc 4" w:uiPriority="39"/>
-    <w:lsdException w:name="toc 5" w:uiPriority="39"/>
-    <w:lsdException w:name="toc 6" w:uiPriority="39"/>
-    <w:lsdException w:name="toc 7" w:uiPriority="39"/>
-    <w:lsdException w:name="toc 8" w:uiPriority="39"/>
-    <w:lsdException w:name="toc 9" w:uiPriority="39"/>
-    <w:lsdException w:name="caption" w:uiPriority="35" w:qFormat="1"/>
-    <w:lsdException w:name="Title" w:semiHidden="0" w:uiPriority="10" w:unhideWhenUsed="0" w:qFormat="1"/>
-    <w:lsdException w:name="Default Paragraph Font" w:uiPriority="1"/>
-    <w:lsdException w:name="Subtitle" w:semiHidden="0" w:uiPriority="11" w:unhideWhenUsed="0" w:qFormat="1"/>
-    <w:lsdException w:name="Strong" w:semiHidden="0" w:uiPriority="22" w:unhideWhenUsed="0" w:qFormat="1"/>
-    <w:lsdException w:name="Emphasis" w:semiHidden="0" w:uiPriority="20" w:unhideWhenUsed="0" w:qFormat="1"/>
-    <w:lsdException w:name="Table Grid" w:semiHidden="0" w:uiPriority="59" w:unhideWhenUsed="0"/>
-    <w:lsdException w:name="Placeholder Text" w:unhideWhenUsed="0"/>
-    <w:lsdException w:name="No Spacing" w:semiHidden="0" w:uiPriority="1" w:unhideWhenUsed="0" w:qFormat="1"/>
-    <w:lsdException w:name="Light Shading" w:semiHidden="0" w:uiPriority="60" w:unhideWhenUsed="0"/>
-    <w:lsdException w:name="Light List" w:semiHidden="0" w:uiPriority="61" w:unhideWhenUsed="0"/>
-    <w:lsdException w:name="Light Grid" w:semiHidden="0" w:uiPriority="62" w:unhideWhenUsed="0"/>
-    <w:lsdException w:name="Medium Shading 1" w:semiHidden="0" w:uiPriority="63" w:unhideWhenUsed="0"/>
-    <w:lsdException w:name="Medium Shading 2" w:semiHidden="0" w:uiPriority="64" w:unhideWhenUsed="0"/>
-    <w:lsdException w:name="Medium List 1" w:semiHidden="0" w:uiPriority="65" w:unhideWhenUsed="0"/>
-    <w:lsdException w:name="Medium List 2" w:semiHidden="0" w:uiPriority="66" w:unhideWhenUsed="0"/>
-    <w:lsdException w:name="Medium Grid 1" w:semiHidden="0" w:uiPriority="67" w:unhideWhenUsed="0"/>
-    <w:lsdException w:name="Medium Grid 2" w:semiHidden="0" w:uiPriority="68" w:unhideWhenUsed="0"/>
-    <w:lsdException w:name="Medium Grid 3" w:semiHidden="0" w:uiPriority="69" w:unhideWhenUsed="0"/>
-    <w:lsdException w:name="Dark List" w:semiHidden="0" w:uiPriority="70" w:unhideWhenUsed="0"/>
-    <w:lsdException w:name="Colorful Shading" w:semiHidden="0" w:uiPriority="71" w:unhideWhenUsed="0"/>
-    <w:lsdException w:name="Colorful List" w:semiHidden="0" w:uiPriority="72" w:unhideWhenUsed="0"/>
-    <w:lsdException w:name="Colorful Grid" w:semiHidden="0" w:uiPriority="73" w:unhideWhenUsed="0"/>
-    <w:lsdException w:name="Light Shading Accent 1" w:semiHidden="0" w:uiPriority="60" w:unhideWhenUsed="0"/>
-    <w:lsdException w:name="Light List Accent 1" w:semiHidden="0" w:uiPriority="61" w:unhideWhenUsed="0"/>
-    <w:lsdException w:name="Light Grid Accent 1" w:semiHidden="0" w:uiPriority="62" w:unhideWhenUsed="0"/>
-    <w:lsdException w:name="Medium Shading 1 Accent 1" w:semiHidden="0" w:uiPriority="63" w:unhideWhenUsed="0"/>
-    <w:lsdException w:name="Medium Shading 2 Accent 1" w:semiHidden="0" w:uiPriority="64" w:unhideWhenUsed="0"/>
-    <w:lsdException w:name="Medium List 1 Accent 1" w:semiHidden="0" w:uiPriority="65" w:unhideWhenUsed="0"/>
-    <w:lsdException w:name="Revision" w:unhideWhenUsed="0"/>
-    <w:lsdException w:name="List Paragraph" w:semiHidden="0" w:uiPriority="34" w:unhideWhenUsed="0" w:qFormat="1"/>
-    <w:lsdException w:name="Quote" w:semiHidden="0" w:uiPriority="29" w:unhideWhenUsed="0" w:qFormat="1"/>
-    <w:lsdException w:name="Intense Quote" w:semiHidden="0" w:uiPriority="30" w:unhideWhenUsed="0" w:qFormat="1"/>
-    <w:lsdException w:name="Medium List 2 Accent 1" w:semiHidden="0" w:uiPriority="66" w:unhideWhenUsed="0"/>
-    <w:lsdException w:name="Medium Grid 1 Accent 1" w:semiHidden="0" w:uiPriority="67" w:unhideWhenUsed="0"/>
-    <w:lsdException w:name="Medium Grid 2 Accent 1" w:semiHidden="0" w:uiPriority="68" w:unhideWhenUsed="0"/>
-    <w:lsdException w:name="Medium Grid 3 Accent 1" w:semiHidden="0" w:uiPriority="69" w:unhideWhenUsed="0"/>
-    <w:lsdException w:name="Dark List Accent 1" w:semiHidden="0" w:uiPriority="70" w:unhideWhenUsed="0"/>
-    <w:lsdException w:name="Colorful Shading Accent 1" w:semiHidden="0" w:uiPriority="71" w:unhideWhenUsed="0"/>
-    <w:lsdException w:name="Colorful List Accent 1" w:semiHidden="0" w:uiPriority="72" w:unhideWhenUsed="0"/>
-    <w:lsdException w:name="Colorful Grid Accent 1" w:semiHidden="0" w:uiPriority="73" w:unhideWhenUsed="0"/>
-    <w:lsdException w:name="Light Shading Accent 2" w:semiHidden="0" w:uiPriority="60" w:unhideWhenUsed="0"/>
-    <w:lsdException w:name="Light List Accent 2" w:semiHidden="0" w:uiPriority="61" w:unhideWhenUsed="0"/>
-    <w:lsdException w:name="Light Grid Accent 2" w:semiHidden="0" w:uiPriority="62" w:unhideWhenUsed="0"/>
-    <w:lsdException w:name="Medium Shading 1 Accent 2" w:semiHidden="0" w:uiPriority="63" w:unhideWhenUsed="0"/>
-    <w:lsdException w:name="Medium Shading 2 Accent 2" w:semiHidden="0" w:uiPriority="64" w:unhideWhenUsed="0"/>
-    <w:lsdException w:name="Medium List 1 Accent 2" w:semiHidden="0" w:uiPriority="65" w:unhideWhenUsed="0"/>
-    <w:lsdException w:name="Medium List 2 Accent 2" w:semiHidden="0" w:uiPriority="66" w:unhideWhenUsed="0"/>
-    <w:lsdException w:name="Medium Grid 1 Accent 2" w:semiHidden="0" w:uiPriority="67" w:unhideWhenUsed="0"/>
-    <w:lsdException w:name="Medium Grid 2 Accent 2" w:semiHidden="0" w:uiPriority="68" w:unhideWhenUsed="0"/>
-    <w:lsdException w:name="Medium Grid 3 Accent 2" w:semiHidden="0" w:uiPriority="69" w:unhideWhenUsed="0"/>
-    <w:lsdException w:name="Dark List Accent 2" w:semiHidden="0" w:uiPriority="70" w:unhideWhenUsed="0"/>
-    <w:lsdException w:name="Colorful Shading Accent 2" w:semiHidden="0" w:uiPriority="71" w:unhideWhenUsed="0"/>
-    <w:lsdException w:name="Colorful List Accent 2" w:semiHidden="0" w:uiPriority="72" w:unhideWhenUsed="0"/>
-    <w:lsdException w:name="Colorful Grid Accent 2" w:semiHidden="0" w:uiPriority="73" w:unhideWhenUsed="0"/>
-    <w:lsdException w:name="Light Shading Accent 3" w:semiHidden="0" w:uiPriority="60" w:unhideWhenUsed="0"/>
-    <w:lsdException w:name="Light List Accent 3" w:semiHidden="0" w:uiPriority="61" w:unhideWhenUsed="0"/>
-    <w:lsdException w:name="Light Grid Accent 3" w:semiHidden="0" w:uiPriority="62" w:unhideWhenUsed="0"/>
-    <w:lsdException w:name="Medium Shading 1 Accent 3" w:semiHidden="0" w:uiPriority="63" w:unhideWhenUsed="0"/>
-    <w:lsdException w:name="Medium Shading 2 Accent 3" w:semiHidden="0" w:uiPriority="64" w:unhideWhenUsed="0"/>
-    <w:lsdException w:name="Medium List 1 Accent 3" w:semiHidden="0" w:uiPriority="65" w:unhideWhenUsed="0"/>
-    <w:lsdException w:name="Medium List 2 Accent 3" w:semiHidden="0" w:uiPriority="66" w:unhideWhenUsed="0"/>
-    <w:lsdException w:name="Medium Grid 1 Accent 3" w:semiHidden="0" w:uiPriority="67" w:unhideWhenUsed="0"/>
-    <w:lsdException w:name="Medium Grid 2 Accent 3" w:semiHidden="0" w:uiPriority="68" w:unhideWhenUsed="0"/>
-    <w:lsdException w:name="Medium Grid 3 Accent 3" w:semiHidden="0" w:uiPriority="69" w:unhideWhenUsed="0"/>
-    <w:lsdException w:name="Dark List Accent 3" w:semiHidden="0" w:uiPriority="70" w:unhideWhenUsed="0"/>
-    <w:lsdException w:name="Colorful Shading Accent 3" w:semiHidden="0" w:uiPriority="71" w:unhideWhenUsed="0"/>
-    <w:lsdException w:name="Colorful List Accent 3" w:semiHidden="0" w:uiPriority="72" w:unhideWhenUsed="0"/>
-    <w:lsdException w:name="Colorful Grid Accent 3" w:semiHidden="0" w:uiPriority="73" w:unhideWhenUsed="0"/>
-    <w:lsdException w:name="Light Shading Accent 4" w:semiHidden="0" w:uiPriority="60" w:unhideWhenUsed="0"/>
-    <w:lsdException w:name="Light List Accent 4" w:semiHidden="0" w:uiPriority="61" w:unhideWhenUsed="0"/>
-    <w:lsdException w:name="Light Grid Accent 4" w:semiHidden="0" w:uiPriority="62" w:unhideWhenUsed="0"/>
-    <w:lsdException w:name="Medium Shading 1 Accent 4" w:semiHidden="0" w:uiPriority="63" w:unhideWhenUsed="0"/>
-    <w:lsdException w:name="Medium Shading 2 Accent 4" w:semiHidden="0" w:uiPriority="64" w:unhideWhenUsed="0"/>
-    <w:lsdException w:name="Medium List 1 Accent 4" w:semiHidden="0" w:uiPriority="65" w:unhideWhenUsed="0"/>
-    <w:lsdException w:name="Medium List 2 Accent 4" w:semiHidden="0" w:uiPriority="66" w:unhideWhenUsed="0"/>
-    <w:lsdException w:name="Medium Grid 1 Accent 4" w:semiHidden="0" w:uiPriority="67" w:unhideWhenUsed="0"/>
-    <w:lsdException w:name="Medium Grid 2 Accent 4" w:semiHidden="0" w:uiPriority="68" w:unhideWhenUsed="0"/>
-    <w:lsdException w:name="Medium Grid 3 Accent 4" w:semiHidden="0" w:uiPriority="69" w:unhideWhenUsed="0"/>
-    <w:lsdException w:name="Dark List Accent 4" w:semiHidden="0" w:uiPriority="70" w:unhideWhenUsed="0"/>
-    <w:lsdException w:name="Colorful Shading Accent 4" w:semiHidden="0" w:uiPriority="71" w:unhideWhenUsed="0"/>
-    <w:lsdException w:name="Colorful List Accent 4" w:semiHidden="0" w:uiPriority="72" w:unhideWhenUsed="0"/>
-    <w:lsdException w:name="Colorful Grid Accent 4" w:semiHidden="0" w:uiPriority="73" w:unhideWhenUsed="0"/>
-    <w:lsdException w:name="Light Shading Accent 5" w:semiHidden="0" w:uiPriority="60" w:unhideWhenUsed="0"/>
-    <w:lsdException w:name="Light List Accent 5" w:semiHidden="0" w:uiPriority="61" w:unhideWhenUsed="0"/>
-    <w:lsdException w:name="Light Grid Accent 5" w:semiHidden="0" w:uiPriority="62" w:unhideWhenUsed="0"/>
-    <w:lsdException w:name="Medium Shading 1 Accent 5" w:semiHidden="0" w:uiPriority="63" w:unhideWhenUsed="0"/>
-    <w:lsdException w:name="Medium Shading 2 Accent 5" w:semiHidden="0" w:uiPriority="64" w:unhideWhenUsed="0"/>
-    <w:lsdException w:name="Medium List 1 Accent 5" w:semiHidden="0" w:uiPriority="65" w:unhideWhenUsed="0"/>
-    <w:lsdException w:name="Medium List 2 Accent 5" w:semiHidden="0" w:uiPriority="66" w:unhideWhenUsed="0"/>
-    <w:lsdException w:name="Medium Grid 1 Accent 5" w:semiHidden="0" w:uiPriority="67" w:unhideWhenUsed="0"/>
-    <w:lsdException w:name="Medium Grid 2 Accent 5" w:semiHidden="0" w:uiPriority="68" w:unhideWhenUsed="0"/>
-    <w:lsdException w:name="Medium Grid 3 Accent 5" w:semiHidden="0" w:uiPriority="69" w:unhideWhenUsed="0"/>
-    <w:lsdException w:name="Dark List Accent 5" w:semiHidden="0" w:uiPriority="70" w:unhideWhenUsed="0"/>
-    <w:lsdException w:name="Colorful Shading Accent 5" w:semiHidden="0" w:uiPriority="71" w:unhideWhenUsed="0"/>
-    <w:lsdException w:name="Colorful List Accent 5" w:semiHidden="0" w:uiPriority="72" w:unhideWhenUsed="0"/>
-    <w:lsdException w:name="Colorful Grid Accent 5" w:semiHidden="0" w:uiPriority="73" w:unhideWhenUsed="0"/>
-    <w:lsdException w:name="Light Shading Accent 6" w:semiHidden="0" w:uiPriority="60" w:unhideWhenUsed="0"/>
-    <w:lsdException w:name="Light List Accent 6" w:semiHidden="0" w:uiPriority="61" w:unhideWhenUsed="0"/>
-    <w:lsdException w:name="Light Grid Accent 6" w:semiHidden="0" w:uiPriority="62" w:unhideWhenUsed="0"/>
-    <w:lsdException w:name="Medium Shading 1 Accent 6" w:semiHidden="0" w:uiPriority="63" w:unhideWhenUsed="0"/>
-    <w:lsdException w:name="Medium Shading 2 Accent 6" w:semiHidden="0" w:uiPriority="64" w:unhideWhenUsed="0"/>
-    <w:lsdException w:name="Medium List 1 Accent 6" w:semiHidden="0" w:uiPriority="65" w:unhideWhenUsed="0"/>
-    <w:lsdException w:name="Medium List 2 Accent 6" w:semiHidden="0" w:uiPriority="66" w:unhideWhenUsed="0"/>
-    <w:lsdException w:name="Medium Grid 1 Accent 6" w:semiHidden="0" w:uiPriority="67" w:unhideWhenUsed="0"/>
-    <w:lsdException w:name="Medium Grid 2 Accent 6" w:semiHidden="0" w:uiPriority="68" w:unhideWhenUsed="0"/>
-    <w:lsdException w:name="Medium Grid 3 Accent 6" w:semiHidden="0" w:uiPriority="69" w:unhideWhenUsed="0"/>
-    <w:lsdException w:name="Dark List Accent 6" w:semiHidden="0" w:uiPriority="70" w:unhideWhenUsed="0"/>
-    <w:lsdException w:name="Colorful Shading Accent 6" w:semiHidden="0" w:uiPriority="71" w:unhideWhenUsed="0"/>
-    <w:lsdException w:name="Colorful List Accent 6" w:semiHidden="0" w:uiPriority="72" w:unhideWhenUsed="0"/>
-    <w:lsdException w:name="Colorful Grid Accent 6" w:semiHidden="0" w:uiPriority="73" w:unhideWhenUsed="0"/>
-    <w:lsdException w:name="Subtle Emphasis" w:semiHidden="0" w:uiPriority="19" w:unhideWhenUsed="0" w:qFormat="1"/>
-    <w:lsdException w:name="Intense Emphasis" w:semiHidden="0" w:uiPriority="21" w:unhideWhenUsed="0" w:qFormat="1"/>
-    <w:lsdException w:name="Subtle Reference" w:semiHidden="0" w:uiPriority="31" w:unhideWhenUsed="0" w:qFormat="1"/>
-    <w:lsdException w:name="Intense Reference" w:semiHidden="0" w:uiPriority="32" w:unhideWhenUsed="0" w:qFormat="1"/>
-    <w:lsdException w:name="Book Title" w:semiHidden="0" w:uiPriority="33" w:unhideWhenUsed="0" w:qFormat="1"/>
-    <w:lsdException w:name="Bibliography" w:uiPriority="37"/>
-    <w:lsdException w:name="TOC Heading" w:uiPriority="39" w:qFormat="1"/>
+  <w:latentStyles w:defLockedState="0" w:defUIPriority="99" w:defSemiHidden="0" w:defUnhideWhenUsed="0" w:defQFormat="0" w:count="371">
+    <w:lsdException w:name="Normal" w:uiPriority="0" w:qFormat="1"/>
+    <w:lsdException w:name="heading 1" w:uiPriority="9" w:qFormat="1"/>
+    <w:lsdException w:name="heading 2" w:semiHidden="1" w:uiPriority="9" w:unhideWhenUsed="1" w:qFormat="1"/>
+    <w:lsdException w:name="heading 3" w:semiHidden="1" w:uiPriority="9" w:unhideWhenUsed="1" w:qFormat="1"/>
+    <w:lsdException w:name="heading 4" w:semiHidden="1" w:uiPriority="9" w:unhideWhenUsed="1" w:qFormat="1"/>
+    <w:lsdException w:name="heading 5" w:semiHidden="1" w:uiPriority="9" w:unhideWhenUsed="1" w:qFormat="1"/>
+    <w:lsdException w:name="heading 6" w:semiHidden="1" w:uiPriority="9" w:unhideWhenUsed="1" w:qFormat="1"/>
+    <w:lsdException w:name="heading 7" w:semiHidden="1" w:uiPriority="9" w:unhideWhenUsed="1" w:qFormat="1"/>
+    <w:lsdException w:name="heading 8" w:semiHidden="1" w:uiPriority="9" w:unhideWhenUsed="1" w:qFormat="1"/>
+    <w:lsdException w:name="heading 9" w:semiHidden="1" w:uiPriority="9" w:unhideWhenUsed="1" w:qFormat="1"/>
+    <w:lsdException w:name="index 1" w:semiHidden="1" w:unhideWhenUsed="1"/>
+    <w:lsdException w:name="index 2" w:semiHidden="1" w:unhideWhenUsed="1"/>
+    <w:lsdException w:name="index 3" w:semiHidden="1" w:unhideWhenUsed="1"/>
+    <w:lsdException w:name="index 4" w:semiHidden="1" w:unhideWhenUsed="1"/>
+    <w:lsdException w:name="index 5" w:semiHidden="1" w:unhideWhenUsed="1"/>
+    <w:lsdException w:name="index 6" w:semiHidden="1" w:unhideWhenUsed="1"/>
+    <w:lsdException w:name="index 7" w:semiHidden="1" w:unhideWhenUsed="1"/>
+    <w:lsdException w:name="index 8" w:semiHidden="1" w:unhideWhenUsed="1"/>
+    <w:lsdException w:name="index 9" w:semiHidden="1" w:unhideWhenUsed="1"/>
+    <w:lsdException w:name="toc 1" w:semiHidden="1" w:uiPriority="39" w:unhideWhenUsed="1"/>
+    <w:lsdException w:name="toc 2" w:semiHidden="1" w:uiPriority="39" w:unhideWhenUsed="1"/>
+    <w:lsdException w:name="toc 3" w:semiHidden="1" w:uiPriority="39" w:unhideWhenUsed="1"/>
+    <w:lsdException w:name="toc 4" w:semiHidden="1" w:uiPriority="39" w:unhideWhenUsed="1"/>
+    <w:lsdException w:name="toc 5" w:semiHidden="1" w:uiPriority="39" w:unhideWhenUsed="1"/>
+    <w:lsdException w:name="toc 6" w:semiHidden="1" w:uiPriority="39" w:unhideWhenUsed="1"/>
+    <w:lsdException w:name="toc 7" w:semiHidden="1" w:uiPriority="39" w:unhideWhenUsed="1"/>
+    <w:lsdException w:name="toc 8" w:semiHidden="1" w:uiPriority="39" w:unhideWhenUsed="1"/>
+    <w:lsdException w:name="toc 9" w:semiHidden="1" w:uiPriority="39" w:unhideWhenUsed="1"/>
+    <w:lsdException w:name="Normal Indent" w:semiHidden="1" w:unhideWhenUsed="1"/>
+    <w:lsdException w:name="footnote text" w:semiHidden="1" w:unhideWhenUsed="1"/>
+    <w:lsdException w:name="annotation text" w:semiHidden="1" w:unhideWhenUsed="1"/>
+    <w:lsdException w:name="header" w:semiHidden="1" w:unhideWhenUsed="1"/>
+    <w:lsdException w:name="footer" w:semiHidden="1" w:unhideWhenUsed="1"/>
+    <w:lsdException w:name="index heading" w:semiHidden="1" w:unhideWhenUsed="1"/>
+    <w:lsdException w:name="caption" w:semiHidden="1" w:uiPriority="35" w:unhideWhenUsed="1" w:qFormat="1"/>
+    <w:lsdException w:name="table of figures" w:semiHidden="1" w:unhideWhenUsed="1"/>
+    <w:lsdException w:name="envelope address" w:semiHidden="1" w:unhideWhenUsed="1"/>
+    <w:lsdException w:name="envelope return" w:semiHidden="1" w:unhideWhenUsed="1"/>
+    <w:lsdException w:name="footnote reference" w:semiHidden="1" w:unhideWhenUsed="1"/>
+    <w:lsdException w:name="annotation reference" w:semiHidden="1" w:unhideWhenUsed="1"/>
+    <w:lsdException w:name="line number" w:semiHidden="1" w:unhideWhenUsed="1"/>
+    <w:lsdException w:name="page number" w:semiHidden="1" w:unhideWhenUsed="1"/>
+    <w:lsdException w:name="endnote reference" w:semiHidden="1" w:unhideWhenUsed="1"/>
+    <w:lsdException w:name="endnote text" w:semiHidden="1" w:unhideWhenUsed="1"/>
+    <w:lsdException w:name="table of authorities" w:semiHidden="1" w:unhideWhenUsed="1"/>
+    <w:lsdException w:name="macro" w:semiHidden="1" w:unhideWhenUsed="1"/>
+    <w:lsdException w:name="toa heading" w:semiHidden="1" w:unhideWhenUsed="1"/>
+    <w:lsdException w:name="List" w:semiHidden="1" w:unhideWhenUsed="1"/>
+    <w:lsdException w:name="List Bullet" w:semiHidden="1" w:unhideWhenUsed="1"/>
+    <w:lsdException w:name="List Number" w:semiHidden="1" w:unhideWhenUsed="1"/>
+    <w:lsdException w:name="List 2" w:semiHidden="1" w:unhideWhenUsed="1"/>
+    <w:lsdException w:name="List 3" w:semiHidden="1" w:unhideWhenUsed="1"/>
+    <w:lsdException w:name="List 4" w:semiHidden="1" w:unhideWhenUsed="1"/>
+    <w:lsdException w:name="List 5" w:semiHidden="1" w:unhideWhenUsed="1"/>
+    <w:lsdException w:name="List Bullet 2" w:semiHidden="1" w:unhideWhenUsed="1"/>
+    <w:lsdException w:name="List Bullet 3" w:semiHidden="1" w:unhideWhenUsed="1"/>
+    <w:lsdException w:name="List Bullet 4" w:semiHidden="1" w:unhideWhenUsed="1"/>
+    <w:lsdException w:name="List Bullet 5" w:semiHidden="1" w:unhideWhenUsed="1"/>
+    <w:lsdException w:name="List Number 2" w:semiHidden="1" w:unhideWhenUsed="1"/>
+    <w:lsdException w:name="List Number 3" w:semiHidden="1" w:unhideWhenUsed="1"/>
+    <w:lsdException w:name="List Number 4" w:semiHidden="1" w:unhideWhenUsed="1"/>
+    <w:lsdException w:name="List Number 5" w:semiHidden="1" w:unhideWhenUsed="1"/>
+    <w:lsdException w:name="Title" w:uiPriority="10" w:qFormat="1"/>
+    <w:lsdException w:name="Closing" w:semiHidden="1" w:unhideWhenUsed="1"/>
+    <w:lsdException w:name="Signature" w:semiHidden="1" w:unhideWhenUsed="1"/>
+    <w:lsdException w:name="Default Paragraph Font" w:semiHidden="1" w:uiPriority="1" w:unhideWhenUsed="1"/>
+    <w:lsdException w:name="Body Text" w:semiHidden="1" w:unhideWhenUsed="1"/>
+    <w:lsdException w:name="Body Text Indent" w:semiHidden="1" w:unhideWhenUsed="1"/>
+    <w:lsdException w:name="List Continue" w:semiHidden="1" w:unhideWhenUsed="1"/>
+    <w:lsdException w:name="List Continue 2" w:semiHidden="1" w:unhideWhenUsed="1"/>
+    <w:lsdException w:name="List Continue 3" w:semiHidden="1" w:unhideWhenUsed="1"/>
+    <w:lsdException w:name="List Continue 4" w:semiHidden="1" w:unhideWhenUsed="1"/>
+    <w:lsdException w:name="List Continue 5" w:semiHidden="1" w:unhideWhenUsed="1"/>
+    <w:lsdException w:name="Message Header" w:semiHidden="1" w:unhideWhenUsed="1"/>
+    <w:lsdException w:name="Subtitle" w:uiPriority="11" w:qFormat="1"/>
+    <w:lsdException w:name="Salutation" w:semiHidden="1" w:unhideWhenUsed="1"/>
+    <w:lsdException w:name="Date" w:semiHidden="1" w:unhideWhenUsed="1"/>
+    <w:lsdException w:name="Body Text First Indent" w:semiHidden="1" w:unhideWhenUsed="1"/>
+    <w:lsdException w:name="Body Text First Indent 2" w:semiHidden="1" w:unhideWhenUsed="1"/>
+    <w:lsdException w:name="Note Heading" w:semiHidden="1" w:unhideWhenUsed="1"/>
+    <w:lsdException w:name="Body Text 2" w:semiHidden="1" w:unhideWhenUsed="1"/>
+    <w:lsdException w:name="Body Text 3" w:semiHidden="1" w:unhideWhenUsed="1"/>
+    <w:lsdException w:name="Body Text Indent 2" w:semiHidden="1" w:unhideWhenUsed="1"/>
+    <w:lsdException w:name="Body Text Indent 3" w:semiHidden="1" w:unhideWhenUsed="1"/>
+    <w:lsdException w:name="Block Text" w:semiHidden="1" w:unhideWhenUsed="1"/>
+    <w:lsdException w:name="Hyperlink" w:semiHidden="1" w:unhideWhenUsed="1"/>
+    <w:lsdException w:name="FollowedHyperlink" w:semiHidden="1" w:unhideWhenUsed="1"/>
+    <w:lsdException w:name="Strong" w:uiPriority="22" w:qFormat="1"/>
+    <w:lsdException w:name="Emphasis" w:uiPriority="20" w:qFormat="1"/>
+    <w:lsdException w:name="Document Map" w:semiHidden="1" w:unhideWhenUsed="1"/>
+    <w:lsdException w:name="Plain Text" w:semiHidden="1" w:unhideWhenUsed="1"/>
+    <w:lsdException w:name="E-mail Signature" w:semiHidden="1" w:unhideWhenUsed="1"/>
+    <w:lsdException w:name="HTML Top of Form" w:semiHidden="1" w:unhideWhenUsed="1"/>
+    <w:lsdException w:name="HTML Bottom of Form" w:semiHidden="1" w:unhideWhenUsed="1"/>
+    <w:lsdException w:name="Normal (Web)" w:semiHidden="1" w:unhideWhenUsed="1"/>
+    <w:lsdException w:name="HTML Acronym" w:semiHidden="1" w:unhideWhenUsed="1"/>
+    <w:lsdException w:name="HTML Address" w:semiHidden="1" w:unhideWhenUsed="1"/>
+    <w:lsdException w:name="HTML Cite" w:semiHidden="1" w:unhideWhenUsed="1"/>
+    <w:lsdException w:name="HTML Code" w:semiHidden="1" w:unhideWhenUsed="1"/>
+    <w:lsdException w:name="HTML Definition" w:semiHidden="1" w:unhideWhenUsed="1"/>
+    <w:lsdException w:name="HTML Keyboard" w:semiHidden="1" w:unhideWhenUsed="1"/>
+    <w:lsdException w:name="HTML Preformatted" w:semiHidden="1" w:unhideWhenUsed="1"/>
+    <w:lsdException w:name="HTML Sample" w:semiHidden="1" w:unhideWhenUsed="1"/>
+    <w:lsdException w:name="HTML Typewriter" w:semiHidden="1" w:unhideWhenUsed="1"/>
+    <w:lsdException w:name="HTML Variable" w:semiHidden="1" w:unhideWhenUsed="1"/>
+    <w:lsdException w:name="Normal Table" w:semiHidden="1" w:unhideWhenUsed="1"/>
+    <w:lsdException w:name="annotation subject" w:semiHidden="1" w:unhideWhenUsed="1"/>
+    <w:lsdException w:name="No List" w:semiHidden="1" w:unhideWhenUsed="1"/>
+    <w:lsdException w:name="Outline List 1" w:semiHidden="1" w:unhideWhenUsed="1"/>
+    <w:lsdException w:name="Outline List 2" w:semiHidden="1" w:unhideWhenUsed="1"/>
+    <w:lsdException w:name="Outline List 3" w:semiHidden="1" w:unhideWhenUsed="1"/>
+    <w:lsdException w:name="Table Simple 1" w:semiHidden="1" w:unhideWhenUsed="1"/>
+    <w:lsdException w:name="Table Simple 2" w:semiHidden="1" w:unhideWhenUsed="1"/>
+    <w:lsdException w:name="Table Simple 3" w:semiHidden="1" w:unhideWhenUsed="1"/>
+    <w:lsdException w:name="Table Classic 1" w:semiHidden="1" w:unhideWhenUsed="1"/>
+    <w:lsdException w:name="Table Classic 2" w:semiHidden="1" w:unhideWhenUsed="1"/>
+    <w:lsdException w:name="Table Classic 3" w:semiHidden="1" w:unhideWhenUsed="1"/>
+    <w:lsdException w:name="Table Classic 4" w:semiHidden="1" w:unhideWhenUsed="1"/>
+    <w:lsdException w:name="Table Colorful 1" w:semiHidden="1" w:unhideWhenUsed="1"/>
+    <w:lsdException w:name="Table Colorful 2" w:semiHidden="1" w:unhideWhenUsed="1"/>
+    <w:lsdException w:name="Table Colorful 3" w:semiHidden="1" w:unhideWhenUsed="1"/>
+    <w:lsdException w:name="Table Columns 1" w:semiHidden="1" w:unhideWhenUsed="1"/>
+    <w:lsdException w:name="Table Columns 2" w:semiHidden="1" w:unhideWhenUsed="1"/>
+    <w:lsdException w:name="Table Columns 3" w:semiHidden="1" w:unhideWhenUsed="1"/>
+    <w:lsdException w:name="Table Columns 4" w:semiHidden="1" w:unhideWhenUsed="1"/>
+    <w:lsdException w:name="Table Columns 5" w:semiHidden="1" w:unhideWhenUsed="1"/>
+    <w:lsdException w:name="Table Grid 1" w:semiHidden="1" w:unhideWhenUsed="1"/>
+    <w:lsdException w:name="Table Grid 2" w:semiHidden="1" w:unhideWhenUsed="1"/>
+    <w:lsdException w:name="Table Grid 3" w:semiHidden="1" w:unhideWhenUsed="1"/>
+    <w:lsdException w:name="Table Grid 4" w:semiHidden="1" w:unhideWhenUsed="1"/>
+    <w:lsdException w:name="Table Grid 5" w:semiHidden="1" w:unhideWhenUsed="1"/>
+    <w:lsdException w:name="Table Grid 6" w:semiHidden="1" w:unhideWhenUsed="1"/>
+    <w:lsdException w:name="Table Grid 7" w:semiHidden="1" w:unhideWhenUsed="1"/>
+    <w:lsdException w:name="Table Grid 8" w:semiHidden="1" w:unhideWhenUsed="1"/>
+    <w:lsdException w:name="Table List 1" w:semiHidden="1" w:unhideWhenUsed="1"/>
+    <w:lsdException w:name="Table List 2" w:semiHidden="1" w:unhideWhenUsed="1"/>
+    <w:lsdException w:name="Table List 3" w:semiHidden="1" w:unhideWhenUsed="1"/>
+    <w:lsdException w:name="Table List 4" w:semiHidden="1" w:unhideWhenUsed="1"/>
+    <w:lsdException w:name="Table List 5" w:semiHidden="1" w:unhideWhenUsed="1"/>
+    <w:lsdException w:name="Table List 6" w:semiHidden="1" w:unhideWhenUsed="1"/>
+    <w:lsdException w:name="Table List 7" w:semiHidden="1" w:unhideWhenUsed="1"/>
+    <w:lsdException w:name="Table List 8" w:semiHidden="1" w:unhideWhenUsed="1"/>
+    <w:lsdException w:name="Table 3D effects 1" w:semiHidden="1" w:unhideWhenUsed="1"/>
+    <w:lsdException w:name="Table 3D effects 2" w:semiHidden="1" w:unhideWhenUsed="1"/>
+    <w:lsdException w:name="Table 3D effects 3" w:semiHidden="1" w:unhideWhenUsed="1"/>
+    <w:lsdException w:name="Table Contemporary" w:semiHidden="1" w:unhideWhenUsed="1"/>
+    <w:lsdException w:name="Table Elegant" w:semiHidden="1" w:unhideWhenUsed="1"/>
+    <w:lsdException w:name="Table Professional" w:semiHidden="1" w:unhideWhenUsed="1"/>
+    <w:lsdException w:name="Table Subtle 1" w:semiHidden="1" w:unhideWhenUsed="1"/>
+    <w:lsdException w:name="Table Subtle 2" w:semiHidden="1" w:unhideWhenUsed="1"/>
+    <w:lsdException w:name="Table Web 1" w:semiHidden="1" w:unhideWhenUsed="1"/>
+    <w:lsdException w:name="Table Web 2" w:semiHidden="1" w:unhideWhenUsed="1"/>
+    <w:lsdException w:name="Table Web 3" w:semiHidden="1" w:unhideWhenUsed="1"/>
+    <w:lsdException w:name="Balloon Text" w:semiHidden="1" w:unhideWhenUsed="1"/>
+    <w:lsdException w:name="Table Grid" w:uiPriority="59"/>
+    <w:lsdException w:name="Table Theme" w:semiHidden="1" w:unhideWhenUsed="1"/>
+    <w:lsdException w:name="Placeholder Text" w:semiHidden="1"/>
+    <w:lsdException w:name="No Spacing" w:uiPriority="1" w:qFormat="1"/>
+    <w:lsdException w:name="Light Shading" w:uiPriority="60"/>
+    <w:lsdException w:name="Light List" w:uiPriority="61"/>
+    <w:lsdException w:name="Light Grid" w:uiPriority="62"/>
+    <w:lsdException w:name="Medium Shading 1" w:uiPriority="63"/>
+    <w:lsdException w:name="Medium Shading 2" w:uiPriority="64"/>
+    <w:lsdException w:name="Medium List 1" w:uiPriority="65"/>
+    <w:lsdException w:name="Medium List 2" w:uiPriority="66"/>
+    <w:lsdException w:name="Medium Grid 1" w:uiPriority="67"/>
+    <w:lsdException w:name="Medium Grid 2" w:uiPriority="68"/>
+    <w:lsdException w:name="Medium Grid 3" w:uiPriority="69"/>
+    <w:lsdException w:name="Dark List" w:uiPriority="70"/>
+    <w:lsdException w:name="Colorful Shading" w:uiPriority="71"/>
+    <w:lsdException w:name="Colorful List" w:uiPriority="72"/>
+    <w:lsdException w:name="Colorful Grid" w:uiPriority="73"/>
+    <w:lsdException w:name="Light Shading Accent 1" w:uiPriority="60"/>
+    <w:lsdException w:name="Light List Accent 1" w:uiPriority="61"/>
+    <w:lsdException w:name="Light Grid Accent 1" w:uiPriority="62"/>
+    <w:lsdException w:name="Medium Shading 1 Accent 1" w:uiPriority="63"/>
+    <w:lsdException w:name="Medium Shading 2 Accent 1" w:uiPriority="64"/>
+    <w:lsdException w:name="Medium List 1 Accent 1" w:uiPriority="65"/>
+    <w:lsdException w:name="Revision" w:semiHidden="1"/>
+    <w:lsdException w:name="List Paragraph" w:uiPriority="34" w:qFormat="1"/>
+    <w:lsdException w:name="Quote" w:uiPriority="29" w:qFormat="1"/>
+    <w:lsdException w:name="Intense Quote" w:uiPriority="30" w:qFormat="1"/>
+    <w:lsdException w:name="Medium List 2 Accent 1" w:uiPriority="66"/>
+    <w:lsdException w:name="Medium Grid 1 Accent 1" w:uiPriority="67"/>
+    <w:lsdException w:name="Medium Grid 2 Accent 1" w:uiPriority="68"/>
+    <w:lsdException w:name="Medium Grid 3 Accent 1" w:uiPriority="69"/>
+    <w:lsdException w:name="Dark List Accent 1" w:uiPriority="70"/>
+    <w:lsdException w:name="Colorful Shading Accent 1" w:uiPriority="71"/>
+    <w:lsdException w:name="Colorful List Accent 1" w:uiPriority="72"/>
+    <w:lsdException w:name="Colorful Grid Accent 1" w:uiPriority="73"/>
+    <w:lsdException w:name="Light Shading Accent 2" w:uiPriority="60"/>
+    <w:lsdException w:name="Light List Accent 2" w:uiPriority="61"/>
+    <w:lsdException w:name="Light Grid Accent 2" w:uiPriority="62"/>
+    <w:lsdException w:name="Medium Shading 1 Accent 2" w:uiPriority="63"/>
+    <w:lsdException w:name="Medium Shading 2 Accent 2" w:uiPriority="64"/>
+    <w:lsdException w:name="Medium List 1 Accent 2" w:uiPriority="65"/>
+    <w:lsdException w:name="Medium List 2 Accent 2" w:uiPriority="66"/>
+    <w:lsdException w:name="Medium Grid 1 Accent 2" w:uiPriority="67"/>
+    <w:lsdException w:name="Medium Grid 2 Accent 2" w:uiPriority="68"/>
+    <w:lsdException w:name="Medium Grid 3 Accent 2" w:uiPriority="69"/>
+    <w:lsdException w:name="Dark List Accent 2" w:uiPriority="70"/>
+    <w:lsdException w:name="Colorful Shading Accent 2" w:uiPriority="71"/>
+    <w:lsdException w:name="Colorful List Accent 2" w:uiPriority="72"/>
+    <w:lsdException w:name="Colorful Grid Accent 2" w:uiPriority="73"/>
+    <w:lsdException w:name="Light Shading Accent 3" w:uiPriority="60"/>
+    <w:lsdException w:name="Light List Accent 3" w:uiPriority="61"/>
+    <w:lsdException w:name="Light Grid Accent 3" w:uiPriority="62"/>
+    <w:lsdException w:name="Medium Shading 1 Accent 3" w:uiPriority="63"/>
+    <w:lsdException w:name="Medium Shading 2 Accent 3" w:uiPriority="64"/>
+    <w:lsdException w:name="Medium List 1 Accent 3" w:uiPriority="65"/>
+    <w:lsdException w:name="Medium List 2 Accent 3" w:uiPriority="66"/>
+    <w:lsdException w:name="Medium Grid 1 Accent 3" w:uiPriority="67"/>
+    <w:lsdException w:name="Medium Grid 2 Accent 3" w:uiPriority="68"/>
+    <w:lsdException w:name="Medium Grid 3 Accent 3" w:uiPriority="69"/>
+    <w:lsdException w:name="Dark List Accent 3" w:uiPriority="70"/>
+    <w:lsdException w:name="Colorful Shading Accent 3" w:uiPriority="71"/>
+    <w:lsdException w:name="Colorful List Accent 3" w:uiPriority="72"/>
+    <w:lsdException w:name="Colorful Grid Accent 3" w:uiPriority="73"/>
+    <w:lsdException w:name="Light Shading Accent 4" w:uiPriority="60"/>
+    <w:lsdException w:name="Light List Accent 4" w:uiPriority="61"/>
+    <w:lsdException w:name="Light Grid Accent 4" w:uiPriority="62"/>
+    <w:lsdException w:name="Medium Shading 1 Accent 4" w:uiPriority="63"/>
+    <w:lsdException w:name="Medium Shading 2 Accent 4" w:uiPriority="64"/>
+    <w:lsdException w:name="Medium List 1 Accent 4" w:uiPriority="65"/>
+    <w:lsdException w:name="Medium List 2 Accent 4" w:uiPriority="66"/>
+    <w:lsdException w:name="Medium Grid 1 Accent 4" w:uiPriority="67"/>
+    <w:lsdException w:name="Medium Grid 2 Accent 4" w:uiPriority="68"/>
+    <w:lsdException w:name="Medium Grid 3 Accent 4" w:uiPriority="69"/>
+    <w:lsdException w:name="Dark List Accent 4" w:uiPriority="70"/>
+    <w:lsdException w:name="Colorful Shading Accent 4" w:uiPriority="71"/>
+    <w:lsdException w:name="Colorful List Accent 4" w:uiPriority="72"/>
+    <w:lsdException w:name="Colorful Grid Accent 4" w:uiPriority="73"/>
+    <w:lsdException w:name="Light Shading Accent 5" w:uiPriority="60"/>
+    <w:lsdException w:name="Light List Accent 5" w:uiPriority="61"/>
+    <w:lsdException w:name="Light Grid Accent 5" w:uiPriority="62"/>
+    <w:lsdException w:name="Medium Shading 1 Accent 5" w:uiPriority="63"/>
+    <w:lsdException w:name="Medium Shading 2 Accent 5" w:uiPriority="64"/>
+    <w:lsdException w:name="Medium List 1 Accent 5" w:uiPriority="65"/>
+    <w:lsdException w:name="Medium List 2 Accent 5" w:uiPriority="66"/>
+    <w:lsdException w:name="Medium Grid 1 Accent 5" w:uiPriority="67"/>
+    <w:lsdException w:name="Medium Grid 2 Accent 5" w:uiPriority="68"/>
+    <w:lsdException w:name="Medium Grid 3 Accent 5" w:uiPriority="69"/>
+    <w:lsdException w:name="Dark List Accent 5" w:uiPriority="70"/>
+    <w:lsdException w:name="Colorful Shading Accent 5" w:uiPriority="71"/>
+    <w:lsdException w:name="Colorful List Accent 5" w:uiPriority="72"/>
+    <w:lsdException w:name="Colorful Grid Accent 5" w:uiPriority="73"/>
+    <w:lsdException w:name="Light Shading Accent 6" w:uiPriority="60"/>
+    <w:lsdException w:name="Light List Accent 6" w:uiPriority="61"/>
+    <w:lsdException w:name="Light Grid Accent 6" w:uiPriority="62"/>
+    <w:lsdException w:name="Medium Shading 1 Accent 6" w:uiPriority="63"/>
+    <w:lsdException w:name="Medium Shading 2 Accent 6" w:uiPriority="64"/>
+    <w:lsdException w:name="Medium List 1 Accent 6" w:uiPriority="65"/>
+    <w:lsdException w:name="Medium List 2 Accent 6" w:uiPriority="66"/>
+    <w:lsdException w:name="Medium Grid 1 Accent 6" w:uiPriority="67"/>
+    <w:lsdException w:name="Medium Grid 2 Accent 6" w:uiPriority="68"/>
+    <w:lsdException w:name="Medium Grid 3 Accent 6" w:uiPriority="69"/>
+    <w:lsdException w:name="Dark List Accent 6" w:uiPriority="70"/>
+    <w:lsdException w:name="Colorful Shading Accent 6" w:uiPriority="71"/>
+    <w:lsdException w:name="Colorful List Accent 6" w:uiPriority="72"/>
+    <w:lsdException w:name="Colorful Grid Accent 6" w:uiPriority="73"/>
+    <w:lsdException w:name="Subtle Emphasis" w:uiPriority="19" w:qFormat="1"/>
+    <w:lsdException w:name="Intense Emphasis" w:uiPriority="21" w:qFormat="1"/>
+    <w:lsdException w:name="Subtle Reference" w:uiPriority="31" w:qFormat="1"/>
+    <w:lsdException w:name="Intense Reference" w:uiPriority="32" w:qFormat="1"/>
+    <w:lsdException w:name="Book Title" w:uiPriority="33" w:qFormat="1"/>
+    <w:lsdException w:name="Bibliography" w:semiHidden="1" w:uiPriority="37" w:unhideWhenUsed="1"/>
+    <w:lsdException w:name="TOC Heading" w:semiHidden="1" w:uiPriority="39" w:unhideWhenUsed="1" w:qFormat="1"/>
+    <w:lsdException w:name="Plain Table 1" w:uiPriority="41"/>
+    <w:lsdException w:name="Plain Table 2" w:uiPriority="42"/>
+    <w:lsdException w:name="Plain Table 3" w:uiPriority="43"/>
+    <w:lsdException w:name="Plain Table 4" w:uiPriority="44"/>
+    <w:lsdException w:name="Plain Table 5" w:uiPriority="45"/>
+    <w:lsdException w:name="Grid Table Light" w:uiPriority="40"/>
+    <w:lsdException w:name="Grid Table 1 Light" w:uiPriority="46"/>
+    <w:lsdException w:name="Grid Table 2" w:uiPriority="47"/>
+    <w:lsdException w:name="Grid Table 3" w:uiPriority="48"/>
+    <w:lsdException w:name="Grid Table 4" w:uiPriority="49"/>
+    <w:lsdException w:name="Grid Table 5 Dark" w:uiPriority="50"/>
+    <w:lsdException w:name="Grid Table 6 Colorful" w:uiPriority="51"/>
+    <w:lsdException w:name="Grid Table 7 Colorful" w:uiPriority="52"/>
+    <w:lsdException w:name="Grid Table 1 Light Accent 1" w:uiPriority="46"/>
+    <w:lsdException w:name="Grid Table 2 Accent 1" w:uiPriority="47"/>
+    <w:lsdException w:name="Grid Table 3 Accent 1" w:uiPriority="48"/>
+    <w:lsdException w:name="Grid Table 4 Accent 1" w:uiPriority="49"/>
+    <w:lsdException w:name="Grid Table 5 Dark Accent 1" w:uiPriority="50"/>
+    <w:lsdException w:name="Grid Table 6 Colorful Accent 1" w:uiPriority="51"/>
+    <w:lsdException w:name="Grid Table 7 Colorful Accent 1" w:uiPriority="52"/>
+    <w:lsdException w:name="Grid Table 1 Light Accent 2" w:uiPriority="46"/>
+    <w:lsdException w:name="Grid Table 2 Accent 2" w:uiPriority="47"/>
+    <w:lsdException w:name="Grid Table 3 Accent 2" w:uiPriority="48"/>
+    <w:lsdException w:name="Grid Table 4 Accent 2" w:uiPriority="49"/>
+    <w:lsdException w:name="Grid Table 5 Dark Accent 2" w:uiPriority="50"/>
+    <w:lsdException w:name="Grid Table 6 Colorful Accent 2" w:uiPriority="51"/>
+    <w:lsdException w:name="Grid Table 7 Colorful Accent 2" w:uiPriority="52"/>
+    <w:lsdException w:name="Grid Table 1 Light Accent 3" w:uiPriority="46"/>
+    <w:lsdException w:name="Grid Table 2 Accent 3" w:uiPriority="47"/>
+    <w:lsdException w:name="Grid Table 3 Accent 3" w:uiPriority="48"/>
+    <w:lsdException w:name="Grid Table 4 Accent 3" w:uiPriority="49"/>
+    <w:lsdException w:name="Grid Table 5 Dark Accent 3" w:uiPriority="50"/>
+    <w:lsdException w:name="Grid Table 6 Colorful Accent 3" w:uiPriority="51"/>
+    <w:lsdException w:name="Grid Table 7 Colorful Accent 3" w:uiPriority="52"/>
+    <w:lsdException w:name="Grid Table 1 Light Accent 4" w:uiPriority="46"/>
+    <w:lsdException w:name="Grid Table 2 Accent 4" w:uiPriority="47"/>
+    <w:lsdException w:name="Grid Table 3 Accent 4" w:uiPriority="48"/>
+    <w:lsdException w:name="Grid Table 4 Accent 4" w:uiPriority="49"/>
+    <w:lsdException w:name="Grid Table 5 Dark Accent 4" w:uiPriority="50"/>
+    <w:lsdException w:name="Grid Table 6 Colorful Accent 4" w:uiPriority="51"/>
+    <w:lsdException w:name="Grid Table 7 Colorful Accent 4" w:uiPriority="52"/>
+    <w:lsdException w:name="Grid Table 1 Light Accent 5" w:uiPriority="46"/>
+    <w:lsdException w:name="Grid Table 2 Accent 5" w:uiPriority="47"/>
+    <w:lsdException w:name="Grid Table 3 Accent 5" w:uiPriority="48"/>
+    <w:lsdException w:name="Grid Table 4 Accent 5" w:uiPriority="49"/>
+    <w:lsdException w:name="Grid Table 5 Dark Accent 5" w:uiPriority="50"/>
+    <w:lsdException w:name="Grid Table 6 Colorful Accent 5" w:uiPriority="51"/>
+    <w:lsdException w:name="Grid Table 7 Colorful Accent 5" w:uiPriority="52"/>
+    <w:lsdException w:name="Grid Table 1 Light Accent 6" w:uiPriority="46"/>
+    <w:lsdException w:name="Grid Table 2 Accent 6" w:uiPriority="47"/>
+    <w:lsdException w:name="Grid Table 3 Accent 6" w:uiPriority="48"/>
+    <w:lsdException w:name="Grid Table 4 Accent 6" w:uiPriority="49"/>
+    <w:lsdException w:name="Grid Table 5 Dark Accent 6" w:uiPriority="50"/>
+    <w:lsdException w:name="Grid Table 6 Colorful Accent 6" w:uiPriority="51"/>
+    <w:lsdException w:name="Grid Table 7 Colorful Accent 6" w:uiPriority="52"/>
+    <w:lsdException w:name="List Table 1 Light" w:uiPriority="46"/>
+    <w:lsdException w:name="List Table 2" w:uiPriority="47"/>
+    <w:lsdException w:name="List Table 3" w:uiPriority="48"/>
+    <w:lsdException w:name="List Table 4" w:uiPriority="49"/>
+    <w:lsdException w:name="List Table 5 Dark" w:uiPriority="50"/>
+    <w:lsdException w:name="List Table 6 Colorful" w:uiPriority="51"/>
+    <w:lsdException w:name="List Table 7 Colorful" w:uiPriority="52"/>
+    <w:lsdException w:name="List Table 1 Light Accent 1" w:uiPriority="46"/>
+    <w:lsdException w:name="List Table 2 Accent 1" w:uiPriority="47"/>
+    <w:lsdException w:name="List Table 3 Accent 1" w:uiPriority="48"/>
+    <w:lsdException w:name="List Table 4 Accent 1" w:uiPriority="49"/>
+    <w:lsdException w:name="List Table 5 Dark Accent 1" w:uiPriority="50"/>
+    <w:lsdException w:name="List Table 6 Colorful Accent 1" w:uiPriority="51"/>
+    <w:lsdException w:name="List Table 7 Colorful Accent 1" w:uiPriority="52"/>
+    <w:lsdException w:name="List Table 1 Light Accent 2" w:uiPriority="46"/>
+    <w:lsdException w:name="List Table 2 Accent 2" w:uiPriority="47"/>
+    <w:lsdException w:name="List Table 3 Accent 2" w:uiPriority="48"/>
+    <w:lsdException w:name="List Table 4 Accent 2" w:uiPriority="49"/>
+    <w:lsdException w:name="List Table 5 Dark Accent 2" w:uiPriority="50"/>
+    <w:lsdException w:name="List Table 6 Colorful Accent 2" w:uiPriority="51"/>
+    <w:lsdException w:name="List Table 7 Colorful Accent 2" w:uiPriority="52"/>
+    <w:lsdException w:name="List Table 1 Light Accent 3" w:uiPriority="46"/>
+    <w:lsdException w:name="List Table 2 Accent 3" w:uiPriority="47"/>
+    <w:lsdException w:name="List Table 3 Accent 3" w:uiPriority="48"/>
+    <w:lsdException w:name="List Table 4 Accent 3" w:uiPriority="49"/>
+    <w:lsdException w:name="List Table 5 Dark Accent 3" w:uiPriority="50"/>
+    <w:lsdException w:name="List Table 6 Colorful Accent 3" w:uiPriority="51"/>
+    <w:lsdException w:name="List Table 7 Colorful Accent 3" w:uiPriority="52"/>
+    <w:lsdException w:name="List Table 1 Light Accent 4" w:uiPriority="46"/>
+    <w:lsdException w:name="List Table 2 Accent 4" w:uiPriority="47"/>
+    <w:lsdException w:name="List Table 3 Accent 4" w:uiPriority="48"/>
+    <w:lsdException w:name="List Table 4 Accent 4" w:uiPriority="49"/>
+    <w:lsdException w:name="List Table 5 Dark Accent 4" w:uiPriority="50"/>
+    <w:lsdException w:name="List Table 6 Colorful Accent 4" w:uiPriority="51"/>
+    <w:lsdException w:name="List Table 7 Colorful Accent 4" w:uiPriority="52"/>
+    <w:lsdException w:name="List Table 1 Light Accent 5" w:uiPriority="46"/>
+    <w:lsdException w:name="List Table 2 Accent 5" w:uiPriority="47"/>
+    <w:lsdException w:name="List Table 3 Accent 5" w:uiPriority="48"/>
+    <w:lsdException w:name="List Table 4 Accent 5" w:uiPriority="49"/>
+    <w:lsdException w:name="List Table 5 Dark Accent 5" w:uiPriority="50"/>
+    <w:lsdException w:name="List Table 6 Colorful Accent 5" w:uiPriority="51"/>
+    <w:lsdException w:name="List Table 7 Colorful Accent 5" w:uiPriority="52"/>
+    <w:lsdException w:name="List Table 1 Light Accent 6" w:uiPriority="46"/>
+    <w:lsdException w:name="List Table 2 Accent 6" w:uiPriority="47"/>
+    <w:lsdException w:name="List Table 3 Accent 6" w:uiPriority="48"/>
+    <w:lsdException w:name="List Table 4 Accent 6" w:uiPriority="49"/>
+    <w:lsdException w:name="List Table 5 Dark Accent 6" w:uiPriority="50"/>
+    <w:lsdException w:name="List Table 6 Colorful Accent 6" w:uiPriority="51"/>
+    <w:lsdException w:name="List Table 7 Colorful Accent 6" w:uiPriority="52"/>
   </w:latentStyles>
   <w:style w:type="paragraph" w:default="1" w:styleId="Normal">
     <w:name w:val="Normal"/>
@@ -4807,7 +4887,6 @@
     <w:uiPriority w:val="99"/>
     <w:semiHidden/>
     <w:unhideWhenUsed/>
-    <w:qFormat/>
     <w:tblPr>
       <w:tblInd w:w="0" w:type="dxa"/>
       <w:tblCellMar>

</xml_diff>

<commit_message>
heater logic documentation updated
</commit_message>
<xml_diff>
--- a/Documentations/Flow_Sensor_logic_29.docx
+++ b/Documentations/Flow_Sensor_logic_29.docx
@@ -498,17 +498,7 @@
           <w:sz w:val="22"/>
           <w:szCs w:val="22"/>
         </w:rPr>
-        <w:t>Capt</w:t>
-      </w:r>
-      <w:bookmarkStart w:id="0" w:name="_GoBack"/>
-      <w:bookmarkEnd w:id="0"/>
-      <w:r>
-        <w:rPr>
-          <w:b/>
-          <w:sz w:val="22"/>
-          <w:szCs w:val="22"/>
-        </w:rPr>
-        <w:t>ureMillis</w:t>
+        <w:t>CaptureMillis</w:t>
       </w:r>
       <w:proofErr w:type="spellEnd"/>
       <w:r>
@@ -612,6 +602,38 @@
         </w:rPr>
         <w:sym w:font="Wingdings" w:char="F0E0"/>
       </w:r>
+      <w:r>
+        <w:rPr>
+          <w:sz w:val="22"/>
+          <w:szCs w:val="22"/>
+        </w:rPr>
+        <w:t xml:space="preserve"> this variable is used to update the </w:t>
+      </w:r>
+      <w:proofErr w:type="spellStart"/>
+      <w:r>
+        <w:rPr>
+          <w:b/>
+          <w:sz w:val="22"/>
+          <w:szCs w:val="22"/>
+        </w:rPr>
+        <w:t>CaptureMillis</w:t>
+      </w:r>
+      <w:proofErr w:type="spellEnd"/>
+      <w:r>
+        <w:rPr>
+          <w:b/>
+          <w:sz w:val="22"/>
+          <w:szCs w:val="22"/>
+        </w:rPr>
+        <w:t xml:space="preserve"> </w:t>
+      </w:r>
+      <w:r>
+        <w:rPr>
+          <w:sz w:val="22"/>
+          <w:szCs w:val="22"/>
+        </w:rPr>
+        <w:t>variable during every timer overflow.</w:t>
+      </w:r>
     </w:p>
     <w:p>
       <w:pPr>
@@ -740,6 +762,75 @@
         </w:rPr>
         <w:sym w:font="Wingdings" w:char="F0E0"/>
       </w:r>
+      <w:r>
+        <w:rPr>
+          <w:sz w:val="22"/>
+          <w:szCs w:val="22"/>
+        </w:rPr>
+        <w:t xml:space="preserve"> </w:t>
+      </w:r>
+      <w:r>
+        <w:rPr>
+          <w:sz w:val="22"/>
+          <w:szCs w:val="22"/>
+        </w:rPr>
+        <w:t xml:space="preserve">this variable is used to </w:t>
+      </w:r>
+      <w:r>
+        <w:rPr>
+          <w:sz w:val="22"/>
+          <w:szCs w:val="22"/>
+        </w:rPr>
+        <w:t xml:space="preserve">measure the presence of water for every </w:t>
+      </w:r>
+      <w:r>
+        <w:rPr>
+          <w:sz w:val="22"/>
+          <w:szCs w:val="22"/>
+        </w:rPr>
+        <w:t xml:space="preserve">100 </w:t>
+      </w:r>
+      <w:proofErr w:type="spellStart"/>
+      <w:r>
+        <w:rPr>
+          <w:sz w:val="22"/>
+          <w:szCs w:val="22"/>
+        </w:rPr>
+        <w:t>ms</w:t>
+      </w:r>
+      <w:proofErr w:type="spellEnd"/>
+      <w:r>
+        <w:rPr>
+          <w:sz w:val="22"/>
+          <w:szCs w:val="22"/>
+        </w:rPr>
+        <w:t xml:space="preserve"> to update t</w:t>
+      </w:r>
+      <w:r>
+        <w:rPr>
+          <w:sz w:val="22"/>
+          <w:szCs w:val="22"/>
+        </w:rPr>
+        <w:t xml:space="preserve">he </w:t>
+      </w:r>
+      <w:proofErr w:type="spellStart"/>
+      <w:r>
+        <w:rPr>
+          <w:sz w:val="22"/>
+          <w:szCs w:val="22"/>
+        </w:rPr>
+        <w:t>NoWaterIndication</w:t>
+      </w:r>
+      <w:proofErr w:type="spellEnd"/>
+      <w:r>
+        <w:rPr>
+          <w:sz w:val="22"/>
+          <w:szCs w:val="22"/>
+        </w:rPr>
+        <w:t xml:space="preserve"> flag.</w:t>
+      </w:r>
+      <w:bookmarkStart w:id="0" w:name="_GoBack"/>
+      <w:bookmarkEnd w:id="0"/>
     </w:p>
     <w:p>
       <w:pPr>
@@ -1118,13 +1209,23 @@
           <w:szCs w:val="22"/>
         </w:rPr>
       </w:pPr>
+      <w:proofErr w:type="spellStart"/>
       <w:r>
         <w:rPr>
           <w:b/>
           <w:sz w:val="28"/>
           <w:szCs w:val="22"/>
         </w:rPr>
-        <w:t xml:space="preserve">Flowsensor </w:t>
+        <w:t>Flowsensor</w:t>
+      </w:r>
+      <w:proofErr w:type="spellEnd"/>
+      <w:r>
+        <w:rPr>
+          <w:b/>
+          <w:sz w:val="28"/>
+          <w:szCs w:val="22"/>
+        </w:rPr>
+        <w:t xml:space="preserve"> </w:t>
       </w:r>
       <w:proofErr w:type="spellStart"/>
       <w:r>
@@ -1193,7 +1294,23 @@
           <w:sz w:val="22"/>
           <w:szCs w:val="22"/>
         </w:rPr>
-        <w:t xml:space="preserve"> the Inputcapture in the interrupt method. </w:t>
+        <w:t xml:space="preserve"> the </w:t>
+      </w:r>
+      <w:proofErr w:type="spellStart"/>
+      <w:r>
+        <w:rPr>
+          <w:sz w:val="22"/>
+          <w:szCs w:val="22"/>
+        </w:rPr>
+        <w:t>Inputcapture</w:t>
+      </w:r>
+      <w:proofErr w:type="spellEnd"/>
+      <w:r>
+        <w:rPr>
+          <w:sz w:val="22"/>
+          <w:szCs w:val="22"/>
+        </w:rPr>
+        <w:t xml:space="preserve"> in the interrupt method. </w:t>
       </w:r>
     </w:p>
     <w:p>
@@ -1353,6 +1470,7 @@
         <w:rPr>
           <w:rFonts w:ascii="Times New Roman" w:hAnsi="Times New Roman" w:cs="Times New Roman"/>
         </w:rPr>
+        <w:lastRenderedPageBreak/>
         <w:sym w:font="Wingdings" w:char="F0E0"/>
       </w:r>
       <w:r>
@@ -1959,6 +2077,7 @@
         <w:rPr>
           <w:rFonts w:ascii="Times New Roman" w:hAnsi="Times New Roman" w:cs="Times New Roman"/>
         </w:rPr>
+        <w:lastRenderedPageBreak/>
         <w:sym w:font="Wingdings" w:char="F0E0"/>
       </w:r>
       <w:r>
@@ -2047,7 +2166,6 @@
         <w:rPr>
           <w:rFonts w:ascii="Times New Roman" w:hAnsi="Times New Roman" w:cs="Times New Roman"/>
         </w:rPr>
-        <w:lastRenderedPageBreak/>
         <w:sym w:font="Wingdings" w:char="F0E0"/>
       </w:r>
       <w:r>
@@ -2508,6 +2626,7 @@
         <w:rPr>
           <w:rFonts w:ascii="Times New Roman" w:hAnsi="Times New Roman" w:cs="Times New Roman"/>
         </w:rPr>
+        <w:lastRenderedPageBreak/>
         <w:sym w:font="Wingdings" w:char="F0E0"/>
       </w:r>
       <w:r>
@@ -2571,7 +2690,6 @@
         <w:rPr>
           <w:rFonts w:ascii="Times New Roman" w:hAnsi="Times New Roman" w:cs="Times New Roman"/>
         </w:rPr>
-        <w:lastRenderedPageBreak/>
         <w:sym w:font="Wingdings" w:char="F0E0"/>
       </w:r>
       <w:r>

</xml_diff>